<commit_message>
Updated simulations outputs after testing outcome with synonymous mutations
</commit_message>
<xml_diff>
--- a/scripts/analysis/generate_GxP_verbal.algorithm_v2.docx
+++ b/scripts/analysis/generate_GxP_verbal.algorithm_v2.docx
@@ -1,6 +1,6 @@
 
 <file path=word/document.xml><?xml version="1.0" encoding="utf-8"?>
-<w:document xmlns:wpc="http://schemas.microsoft.com/office/word/2010/wordprocessingCanvas" xmlns:cx="http://schemas.microsoft.com/office/drawing/2014/chartex" xmlns:cx1="http://schemas.microsoft.com/office/drawing/2015/9/8/chartex" xmlns:cx2="http://schemas.microsoft.com/office/drawing/2015/10/21/chartex" xmlns:cx3="http://schemas.microsoft.com/office/drawing/2016/5/9/chartex" xmlns:cx4="http://schemas.microsoft.com/office/drawing/2016/5/10/chartex" xmlns:cx5="http://schemas.microsoft.com/office/drawing/2016/5/11/chartex" xmlns:cx6="http://schemas.microsoft.com/office/drawing/2016/5/12/chartex" xmlns:cx7="http://schemas.microsoft.com/office/drawing/2016/5/13/chartex" xmlns:cx8="http://schemas.microsoft.com/office/drawing/2016/5/14/chartex" xmlns:mc="http://schemas.openxmlformats.org/markup-compatibility/2006" xmlns:aink="http://schemas.microsoft.com/office/drawing/2016/ink" xmlns:am3d="http://schemas.microsoft.com/office/drawing/2017/model3d" xmlns:o="urn:schemas-microsoft-com:office:office" xmlns:r="http://schemas.openxmlformats.org/officeDocument/2006/relationships" xmlns:m="http://schemas.openxmlformats.org/officeDocument/2006/math" xmlns:v="urn:schemas-microsoft-com:vml" xmlns:wp14="http://schemas.microsoft.com/office/word/2010/wordprocessingDrawing" xmlns:wp="http://schemas.openxmlformats.org/drawingml/2006/wordprocessingDrawing" xmlns:w10="urn:schemas-microsoft-com:office:word" xmlns:w="http://schemas.openxmlformats.org/wordprocessingml/2006/main" xmlns:w14="http://schemas.microsoft.com/office/word/2010/wordml" xmlns:w15="http://schemas.microsoft.com/office/word/2012/wordml" xmlns:w16cid="http://schemas.microsoft.com/office/word/2016/wordml/cid" xmlns:w16se="http://schemas.microsoft.com/office/word/2015/wordml/symex" xmlns:wpg="http://schemas.microsoft.com/office/word/2010/wordprocessingGroup" xmlns:wpi="http://schemas.microsoft.com/office/word/2010/wordprocessingInk" xmlns:wne="http://schemas.microsoft.com/office/word/2006/wordml" xmlns:wps="http://schemas.microsoft.com/office/word/2010/wordprocessingShape" mc:Ignorable="w14 w15 w16se w16cid wp14">
+<w:document xmlns:wpc="http://schemas.microsoft.com/office/word/2010/wordprocessingCanvas" xmlns:cx="http://schemas.microsoft.com/office/drawing/2014/chartex" xmlns:cx1="http://schemas.microsoft.com/office/drawing/2015/9/8/chartex" xmlns:cx2="http://schemas.microsoft.com/office/drawing/2015/10/21/chartex" xmlns:cx3="http://schemas.microsoft.com/office/drawing/2016/5/9/chartex" xmlns:cx4="http://schemas.microsoft.com/office/drawing/2016/5/10/chartex" xmlns:cx5="http://schemas.microsoft.com/office/drawing/2016/5/11/chartex" xmlns:cx6="http://schemas.microsoft.com/office/drawing/2016/5/12/chartex" xmlns:cx7="http://schemas.microsoft.com/office/drawing/2016/5/13/chartex" xmlns:cx8="http://schemas.microsoft.com/office/drawing/2016/5/14/chartex" xmlns:mc="http://schemas.openxmlformats.org/markup-compatibility/2006" xmlns:aink="http://schemas.microsoft.com/office/drawing/2016/ink" xmlns:am3d="http://schemas.microsoft.com/office/drawing/2017/model3d" xmlns:o="urn:schemas-microsoft-com:office:office" xmlns:r="http://schemas.openxmlformats.org/officeDocument/2006/relationships" xmlns:m="http://schemas.openxmlformats.org/officeDocument/2006/math" xmlns:v="urn:schemas-microsoft-com:vml" xmlns:wp14="http://schemas.microsoft.com/office/word/2010/wordprocessingDrawing" xmlns:wp="http://schemas.openxmlformats.org/drawingml/2006/wordprocessingDrawing" xmlns:w10="urn:schemas-microsoft-com:office:word" xmlns:w="http://schemas.openxmlformats.org/wordprocessingml/2006/main" xmlns:w14="http://schemas.microsoft.com/office/word/2010/wordml" xmlns:w15="http://schemas.microsoft.com/office/word/2012/wordml" xmlns:w16cex="http://schemas.microsoft.com/office/word/2018/wordml/cex" xmlns:w16cid="http://schemas.microsoft.com/office/word/2016/wordml/cid" xmlns:w16="http://schemas.microsoft.com/office/word/2018/wordml" xmlns:w16se="http://schemas.microsoft.com/office/word/2015/wordml/symex" xmlns:wpg="http://schemas.microsoft.com/office/word/2010/wordprocessingGroup" xmlns:wpi="http://schemas.microsoft.com/office/word/2010/wordprocessingInk" xmlns:wne="http://schemas.microsoft.com/office/word/2006/wordml" xmlns:wps="http://schemas.microsoft.com/office/word/2010/wordprocessingShape" mc:Ignorable="w14 w15 w16se w16cid w16 w16cex wp14">
   <w:body>
     <w:p>
       <w:pPr>
@@ -302,25 +302,7 @@
           <w:sz w:val="18"/>
           <w:szCs w:val="18"/>
         </w:rPr>
-        <w:t xml:space="preserve"> column is </w:t>
-      </w:r>
-      <w:proofErr w:type="gramStart"/>
-      <w:r>
-        <w:rPr>
-          <w:rFonts w:ascii="Courier New" w:hAnsi="Courier New" w:cs="Courier New"/>
-          <w:sz w:val="18"/>
-          <w:szCs w:val="18"/>
-        </w:rPr>
-        <w:t>a .</w:t>
-      </w:r>
-      <w:proofErr w:type="gramEnd"/>
-      <w:r>
-        <w:rPr>
-          <w:rFonts w:ascii="Courier New" w:hAnsi="Courier New" w:cs="Courier New"/>
-          <w:sz w:val="18"/>
-          <w:szCs w:val="18"/>
-        </w:rPr>
-        <w:t>; throw it away</w:t>
+        <w:t xml:space="preserve"> column is a .; throw it away</w:t>
       </w:r>
     </w:p>
     <w:p>
@@ -401,17 +383,7 @@
           <w:sz w:val="18"/>
           <w:szCs w:val="18"/>
         </w:rPr>
-        <w:t xml:space="preserve"> (note---for myc</w:t>
-      </w:r>
-      <w:bookmarkStart w:id="0" w:name="_GoBack"/>
-      <w:bookmarkEnd w:id="0"/>
-      <w:r>
-        <w:rPr>
-          <w:rFonts w:ascii="Courier New" w:hAnsi="Courier New" w:cs="Courier New"/>
-          <w:sz w:val="18"/>
-          <w:szCs w:val="18"/>
-        </w:rPr>
-        <w:t xml:space="preserve">oplasma, only using the last 4 digits of the </w:t>
+        <w:t xml:space="preserve"> (note---for mycoplasma, only using the last 4 digits of the </w:t>
       </w:r>
       <w:proofErr w:type="spellStart"/>
       <w:r>
@@ -642,6 +614,1837 @@
           <w:szCs w:val="18"/>
         </w:rPr>
         <w:t xml:space="preserve"> not all else is equal.</w:t>
+      </w:r>
+    </w:p>
+    <w:p>
+      <w:pPr>
+        <w:spacing w:after="0" w:line="240" w:lineRule="auto"/>
+        <w:rPr>
+          <w:rFonts w:ascii="Courier New" w:hAnsi="Courier New" w:cs="Courier New"/>
+          <w:sz w:val="18"/>
+          <w:szCs w:val="18"/>
+        </w:rPr>
+      </w:pPr>
+    </w:p>
+    <w:p>
+      <w:pPr>
+        <w:spacing w:after="0" w:line="240" w:lineRule="auto"/>
+        <w:rPr>
+          <w:rFonts w:ascii="Courier New" w:hAnsi="Courier New" w:cs="Courier New"/>
+          <w:sz w:val="18"/>
+          <w:szCs w:val="18"/>
+        </w:rPr>
+      </w:pPr>
+    </w:p>
+    <w:p>
+      <w:pPr>
+        <w:spacing w:after="0" w:line="240" w:lineRule="auto"/>
+        <w:rPr>
+          <w:rFonts w:ascii="Courier New" w:hAnsi="Courier New" w:cs="Courier New"/>
+          <w:sz w:val="18"/>
+          <w:szCs w:val="18"/>
+        </w:rPr>
+      </w:pPr>
+      <w:r>
+        <w:rPr>
+          <w:rFonts w:ascii="Courier New" w:hAnsi="Courier New" w:cs="Courier New"/>
+          <w:sz w:val="18"/>
+          <w:szCs w:val="18"/>
+        </w:rPr>
+        <w:t xml:space="preserve">For parsing the columns, use Will’s methods in the </w:t>
+      </w:r>
+      <w:r>
+        <w:rPr>
+          <w:rFonts w:ascii="Courier New" w:hAnsi="Courier New" w:cs="Courier New"/>
+          <w:sz w:val="18"/>
+          <w:szCs w:val="18"/>
+        </w:rPr>
+        <w:t>g</w:t>
+      </w:r>
+      <w:bookmarkStart w:id="0" w:name="_Hlk53758911"/>
+      <w:r>
+        <w:rPr>
+          <w:rFonts w:ascii="Courier New" w:hAnsi="Courier New" w:cs="Courier New"/>
+          <w:sz w:val="18"/>
+          <w:szCs w:val="18"/>
+        </w:rPr>
+        <w:t>et_multiplicity.py</w:t>
+      </w:r>
+      <w:bookmarkEnd w:id="0"/>
+      <w:r>
+        <w:rPr>
+          <w:rFonts w:ascii="Courier New" w:hAnsi="Courier New" w:cs="Courier New"/>
+          <w:sz w:val="18"/>
+          <w:szCs w:val="18"/>
+        </w:rPr>
+        <w:t xml:space="preserve">  file.</w:t>
+      </w:r>
+    </w:p>
+    <w:p>
+      <w:pPr>
+        <w:spacing w:after="0" w:line="240" w:lineRule="auto"/>
+        <w:rPr>
+          <w:rFonts w:ascii="Courier New" w:hAnsi="Courier New" w:cs="Courier New"/>
+          <w:sz w:val="18"/>
+          <w:szCs w:val="18"/>
+        </w:rPr>
+      </w:pPr>
+    </w:p>
+    <w:p>
+      <w:pPr>
+        <w:spacing w:after="0" w:line="240" w:lineRule="auto"/>
+        <w:rPr>
+          <w:rFonts w:ascii="Courier New" w:hAnsi="Courier New" w:cs="Courier New"/>
+          <w:sz w:val="18"/>
+          <w:szCs w:val="18"/>
+        </w:rPr>
+      </w:pPr>
+    </w:p>
+    <w:p>
+      <w:pPr>
+        <w:spacing w:after="0" w:line="240" w:lineRule="auto"/>
+        <w:rPr>
+          <w:rFonts w:ascii="Courier New" w:hAnsi="Courier New" w:cs="Courier New"/>
+          <w:sz w:val="18"/>
+          <w:szCs w:val="18"/>
+        </w:rPr>
+      </w:pPr>
+      <w:r>
+        <w:rPr>
+          <w:rFonts w:ascii="Courier New" w:hAnsi="Courier New" w:cs="Courier New"/>
+          <w:sz w:val="18"/>
+          <w:szCs w:val="18"/>
+        </w:rPr>
+        <w:t xml:space="preserve">for </w:t>
+      </w:r>
+      <w:proofErr w:type="spellStart"/>
+      <w:r>
+        <w:rPr>
+          <w:rFonts w:ascii="Courier New" w:hAnsi="Courier New" w:cs="Courier New"/>
+          <w:sz w:val="18"/>
+          <w:szCs w:val="18"/>
+        </w:rPr>
+        <w:t>dir</w:t>
+      </w:r>
+      <w:proofErr w:type="spellEnd"/>
+      <w:r>
+        <w:rPr>
+          <w:rFonts w:ascii="Courier New" w:hAnsi="Courier New" w:cs="Courier New"/>
+          <w:sz w:val="18"/>
+          <w:szCs w:val="18"/>
+        </w:rPr>
+        <w:t xml:space="preserve"> in </w:t>
+      </w:r>
+      <w:proofErr w:type="spellStart"/>
+      <w:r>
+        <w:rPr>
+          <w:rFonts w:ascii="Courier New" w:hAnsi="Courier New" w:cs="Courier New"/>
+          <w:sz w:val="18"/>
+          <w:szCs w:val="18"/>
+        </w:rPr>
+        <w:t>dirs</w:t>
+      </w:r>
+      <w:proofErr w:type="spellEnd"/>
+      <w:r>
+        <w:rPr>
+          <w:rFonts w:ascii="Courier New" w:hAnsi="Courier New" w:cs="Courier New"/>
+          <w:sz w:val="18"/>
+          <w:szCs w:val="18"/>
+        </w:rPr>
+        <w:t>:</w:t>
+      </w:r>
+    </w:p>
+    <w:p>
+      <w:pPr>
+        <w:spacing w:after="0" w:line="240" w:lineRule="auto"/>
+        <w:rPr>
+          <w:rFonts w:ascii="Courier New" w:hAnsi="Courier New" w:cs="Courier New"/>
+          <w:sz w:val="18"/>
+          <w:szCs w:val="18"/>
+        </w:rPr>
+      </w:pPr>
+      <w:r>
+        <w:rPr>
+          <w:rFonts w:ascii="Courier New" w:hAnsi="Courier New" w:cs="Courier New"/>
+          <w:sz w:val="18"/>
+          <w:szCs w:val="18"/>
+        </w:rPr>
+        <w:t xml:space="preserve">           </w:t>
+      </w:r>
+      <w:r>
+        <w:rPr>
+          <w:rFonts w:ascii="Courier New" w:hAnsi="Courier New" w:cs="Courier New"/>
+          <w:sz w:val="18"/>
+          <w:szCs w:val="18"/>
+        </w:rPr>
+        <w:t xml:space="preserve"> </w:t>
+      </w:r>
+      <w:r>
+        <w:rPr>
+          <w:rFonts w:ascii="Courier New" w:hAnsi="Courier New" w:cs="Courier New"/>
+          <w:sz w:val="18"/>
+          <w:szCs w:val="18"/>
+        </w:rPr>
+        <w:t xml:space="preserve">for </w:t>
+      </w:r>
+      <w:proofErr w:type="spellStart"/>
+      <w:r>
+        <w:rPr>
+          <w:rFonts w:ascii="Courier New" w:hAnsi="Courier New" w:cs="Courier New"/>
+          <w:sz w:val="18"/>
+          <w:szCs w:val="18"/>
+        </w:rPr>
+        <w:t>i</w:t>
+      </w:r>
+      <w:proofErr w:type="spellEnd"/>
+      <w:r>
+        <w:rPr>
+          <w:rFonts w:ascii="Courier New" w:hAnsi="Courier New" w:cs="Courier New"/>
+          <w:sz w:val="18"/>
+          <w:szCs w:val="18"/>
+        </w:rPr>
+        <w:t>, line in enumerate(open(</w:t>
+      </w:r>
+      <w:proofErr w:type="spellStart"/>
+      <w:r>
+        <w:rPr>
+          <w:rFonts w:ascii="Courier New" w:hAnsi="Courier New" w:cs="Courier New"/>
+          <w:sz w:val="18"/>
+          <w:szCs w:val="18"/>
+        </w:rPr>
+        <w:t>mt.get_path</w:t>
+      </w:r>
+      <w:proofErr w:type="spellEnd"/>
+      <w:r>
+        <w:rPr>
+          <w:rFonts w:ascii="Courier New" w:hAnsi="Courier New" w:cs="Courier New"/>
+          <w:sz w:val="18"/>
+          <w:szCs w:val="18"/>
+        </w:rPr>
+        <w:t>()+'/data/'+</w:t>
+      </w:r>
+      <w:proofErr w:type="spellStart"/>
+      <w:r>
+        <w:rPr>
+          <w:rFonts w:ascii="Courier New" w:hAnsi="Courier New" w:cs="Courier New"/>
+          <w:sz w:val="18"/>
+          <w:szCs w:val="18"/>
+        </w:rPr>
+        <w:t>dir</w:t>
+      </w:r>
+      <w:proofErr w:type="spellEnd"/>
+      <w:r>
+        <w:rPr>
+          <w:rFonts w:ascii="Courier New" w:hAnsi="Courier New" w:cs="Courier New"/>
+          <w:sz w:val="18"/>
+          <w:szCs w:val="18"/>
+        </w:rPr>
+        <w:t>+'/annotated.gd', 'r')):</w:t>
+      </w:r>
+    </w:p>
+    <w:p>
+      <w:pPr>
+        <w:spacing w:after="0" w:line="240" w:lineRule="auto"/>
+        <w:rPr>
+          <w:rFonts w:ascii="Courier New" w:hAnsi="Courier New" w:cs="Courier New"/>
+          <w:sz w:val="18"/>
+          <w:szCs w:val="18"/>
+        </w:rPr>
+      </w:pPr>
+      <w:r>
+        <w:rPr>
+          <w:rFonts w:ascii="Courier New" w:hAnsi="Courier New" w:cs="Courier New"/>
+          <w:sz w:val="18"/>
+          <w:szCs w:val="18"/>
+        </w:rPr>
+        <w:t xml:space="preserve">                </w:t>
+      </w:r>
+      <w:proofErr w:type="spellStart"/>
+      <w:r>
+        <w:rPr>
+          <w:rFonts w:ascii="Courier New" w:hAnsi="Courier New" w:cs="Courier New"/>
+          <w:sz w:val="18"/>
+          <w:szCs w:val="18"/>
+        </w:rPr>
+        <w:t>line_split</w:t>
+      </w:r>
+      <w:proofErr w:type="spellEnd"/>
+      <w:r>
+        <w:rPr>
+          <w:rFonts w:ascii="Courier New" w:hAnsi="Courier New" w:cs="Courier New"/>
+          <w:sz w:val="18"/>
+          <w:szCs w:val="18"/>
+        </w:rPr>
+        <w:t xml:space="preserve"> = </w:t>
+      </w:r>
+      <w:proofErr w:type="spellStart"/>
+      <w:r>
+        <w:rPr>
+          <w:rFonts w:ascii="Courier New" w:hAnsi="Courier New" w:cs="Courier New"/>
+          <w:sz w:val="18"/>
+          <w:szCs w:val="18"/>
+        </w:rPr>
+        <w:t>line.strip</w:t>
+      </w:r>
+      <w:proofErr w:type="spellEnd"/>
+      <w:r>
+        <w:rPr>
+          <w:rFonts w:ascii="Courier New" w:hAnsi="Courier New" w:cs="Courier New"/>
+          <w:sz w:val="18"/>
+          <w:szCs w:val="18"/>
+        </w:rPr>
+        <w:t>().split('\t')</w:t>
+      </w:r>
+    </w:p>
+    <w:p>
+      <w:pPr>
+        <w:spacing w:after="0" w:line="240" w:lineRule="auto"/>
+        <w:rPr>
+          <w:rFonts w:ascii="Courier New" w:hAnsi="Courier New" w:cs="Courier New"/>
+          <w:sz w:val="18"/>
+          <w:szCs w:val="18"/>
+        </w:rPr>
+      </w:pPr>
+      <w:r>
+        <w:rPr>
+          <w:rFonts w:ascii="Courier New" w:hAnsi="Courier New" w:cs="Courier New"/>
+          <w:sz w:val="18"/>
+          <w:szCs w:val="18"/>
+        </w:rPr>
+        <w:t xml:space="preserve">                if </w:t>
+      </w:r>
+      <w:proofErr w:type="spellStart"/>
+      <w:r>
+        <w:rPr>
+          <w:rFonts w:ascii="Courier New" w:hAnsi="Courier New" w:cs="Courier New"/>
+          <w:sz w:val="18"/>
+          <w:szCs w:val="18"/>
+        </w:rPr>
+        <w:t>line_split</w:t>
+      </w:r>
+      <w:proofErr w:type="spellEnd"/>
+      <w:r>
+        <w:rPr>
+          <w:rFonts w:ascii="Courier New" w:hAnsi="Courier New" w:cs="Courier New"/>
+          <w:sz w:val="18"/>
+          <w:szCs w:val="18"/>
+        </w:rPr>
+        <w:t xml:space="preserve">[0] not in </w:t>
+      </w:r>
+      <w:proofErr w:type="spellStart"/>
+      <w:r>
+        <w:rPr>
+          <w:rFonts w:ascii="Courier New" w:hAnsi="Courier New" w:cs="Courier New"/>
+          <w:sz w:val="18"/>
+          <w:szCs w:val="18"/>
+        </w:rPr>
+        <w:t>output_to_keep</w:t>
+      </w:r>
+      <w:proofErr w:type="spellEnd"/>
+      <w:r>
+        <w:rPr>
+          <w:rFonts w:ascii="Courier New" w:hAnsi="Courier New" w:cs="Courier New"/>
+          <w:sz w:val="18"/>
+          <w:szCs w:val="18"/>
+        </w:rPr>
+        <w:t>:</w:t>
+      </w:r>
+    </w:p>
+    <w:p>
+      <w:pPr>
+        <w:spacing w:after="0" w:line="240" w:lineRule="auto"/>
+        <w:rPr>
+          <w:rFonts w:ascii="Courier New" w:hAnsi="Courier New" w:cs="Courier New"/>
+          <w:sz w:val="18"/>
+          <w:szCs w:val="18"/>
+        </w:rPr>
+      </w:pPr>
+      <w:r>
+        <w:rPr>
+          <w:rFonts w:ascii="Courier New" w:hAnsi="Courier New" w:cs="Courier New"/>
+          <w:sz w:val="18"/>
+          <w:szCs w:val="18"/>
+        </w:rPr>
+        <w:t xml:space="preserve">                    continue</w:t>
+      </w:r>
+    </w:p>
+    <w:p>
+      <w:pPr>
+        <w:spacing w:after="0" w:line="240" w:lineRule="auto"/>
+        <w:rPr>
+          <w:rFonts w:ascii="Courier New" w:hAnsi="Courier New" w:cs="Courier New"/>
+          <w:sz w:val="18"/>
+          <w:szCs w:val="18"/>
+        </w:rPr>
+      </w:pPr>
+      <w:r>
+        <w:rPr>
+          <w:rFonts w:ascii="Courier New" w:hAnsi="Courier New" w:cs="Courier New"/>
+          <w:sz w:val="18"/>
+          <w:szCs w:val="18"/>
+        </w:rPr>
+        <w:t xml:space="preserve">                if </w:t>
+      </w:r>
+      <w:proofErr w:type="spellStart"/>
+      <w:r>
+        <w:rPr>
+          <w:rFonts w:ascii="Courier New" w:hAnsi="Courier New" w:cs="Courier New"/>
+          <w:sz w:val="18"/>
+          <w:szCs w:val="18"/>
+        </w:rPr>
+        <w:t>line_split</w:t>
+      </w:r>
+      <w:proofErr w:type="spellEnd"/>
+      <w:r>
+        <w:rPr>
+          <w:rFonts w:ascii="Courier New" w:hAnsi="Courier New" w:cs="Courier New"/>
+          <w:sz w:val="18"/>
+          <w:szCs w:val="18"/>
+        </w:rPr>
+        <w:t xml:space="preserve">[3] + '_' + </w:t>
+      </w:r>
+      <w:proofErr w:type="spellStart"/>
+      <w:r>
+        <w:rPr>
+          <w:rFonts w:ascii="Courier New" w:hAnsi="Courier New" w:cs="Courier New"/>
+          <w:sz w:val="18"/>
+          <w:szCs w:val="18"/>
+        </w:rPr>
+        <w:t>line_split</w:t>
+      </w:r>
+      <w:proofErr w:type="spellEnd"/>
+      <w:r>
+        <w:rPr>
+          <w:rFonts w:ascii="Courier New" w:hAnsi="Courier New" w:cs="Courier New"/>
+          <w:sz w:val="18"/>
+          <w:szCs w:val="18"/>
+        </w:rPr>
+        <w:t xml:space="preserve">[4] in </w:t>
+      </w:r>
+      <w:proofErr w:type="spellStart"/>
+      <w:r>
+        <w:rPr>
+          <w:rFonts w:ascii="Courier New" w:hAnsi="Courier New" w:cs="Courier New"/>
+          <w:sz w:val="18"/>
+          <w:szCs w:val="18"/>
+        </w:rPr>
+        <w:t>sites_to_remove</w:t>
+      </w:r>
+      <w:proofErr w:type="spellEnd"/>
+      <w:r>
+        <w:rPr>
+          <w:rFonts w:ascii="Courier New" w:hAnsi="Courier New" w:cs="Courier New"/>
+          <w:sz w:val="18"/>
+          <w:szCs w:val="18"/>
+        </w:rPr>
+        <w:t>:</w:t>
+      </w:r>
+    </w:p>
+    <w:p>
+      <w:pPr>
+        <w:spacing w:after="0" w:line="240" w:lineRule="auto"/>
+        <w:rPr>
+          <w:rFonts w:ascii="Courier New" w:hAnsi="Courier New" w:cs="Courier New"/>
+          <w:sz w:val="18"/>
+          <w:szCs w:val="18"/>
+        </w:rPr>
+      </w:pPr>
+      <w:r>
+        <w:rPr>
+          <w:rFonts w:ascii="Courier New" w:hAnsi="Courier New" w:cs="Courier New"/>
+          <w:sz w:val="18"/>
+          <w:szCs w:val="18"/>
+        </w:rPr>
+        <w:t xml:space="preserve">                    continue</w:t>
+      </w:r>
+    </w:p>
+    <w:p>
+      <w:pPr>
+        <w:spacing w:after="0" w:line="240" w:lineRule="auto"/>
+        <w:rPr>
+          <w:rFonts w:ascii="Courier New" w:hAnsi="Courier New" w:cs="Courier New"/>
+          <w:sz w:val="18"/>
+          <w:szCs w:val="18"/>
+        </w:rPr>
+      </w:pPr>
+      <w:r>
+        <w:rPr>
+          <w:rFonts w:ascii="Courier New" w:hAnsi="Courier New" w:cs="Courier New"/>
+          <w:sz w:val="18"/>
+          <w:szCs w:val="18"/>
+        </w:rPr>
+        <w:t xml:space="preserve">                frequency = float([s for s in </w:t>
+      </w:r>
+      <w:proofErr w:type="spellStart"/>
+      <w:r>
+        <w:rPr>
+          <w:rFonts w:ascii="Courier New" w:hAnsi="Courier New" w:cs="Courier New"/>
+          <w:sz w:val="18"/>
+          <w:szCs w:val="18"/>
+        </w:rPr>
+        <w:t>line_split</w:t>
+      </w:r>
+      <w:proofErr w:type="spellEnd"/>
+      <w:r>
+        <w:rPr>
+          <w:rFonts w:ascii="Courier New" w:hAnsi="Courier New" w:cs="Courier New"/>
+          <w:sz w:val="18"/>
+          <w:szCs w:val="18"/>
+        </w:rPr>
+        <w:t xml:space="preserve"> if 'frequency=' in s][0].split('=')[1])</w:t>
+      </w:r>
+    </w:p>
+    <w:p>
+      <w:pPr>
+        <w:spacing w:after="0" w:line="240" w:lineRule="auto"/>
+        <w:rPr>
+          <w:rFonts w:ascii="Courier New" w:hAnsi="Courier New" w:cs="Courier New"/>
+          <w:sz w:val="18"/>
+          <w:szCs w:val="18"/>
+        </w:rPr>
+      </w:pPr>
+      <w:r>
+        <w:rPr>
+          <w:rFonts w:ascii="Courier New" w:hAnsi="Courier New" w:cs="Courier New"/>
+          <w:sz w:val="18"/>
+          <w:szCs w:val="18"/>
+        </w:rPr>
+        <w:t xml:space="preserve">                if frequency != 1:</w:t>
+      </w:r>
+    </w:p>
+    <w:p>
+      <w:pPr>
+        <w:spacing w:after="0" w:line="240" w:lineRule="auto"/>
+        <w:rPr>
+          <w:rFonts w:ascii="Courier New" w:hAnsi="Courier New" w:cs="Courier New"/>
+          <w:sz w:val="18"/>
+          <w:szCs w:val="18"/>
+        </w:rPr>
+      </w:pPr>
+      <w:r>
+        <w:rPr>
+          <w:rFonts w:ascii="Courier New" w:hAnsi="Courier New" w:cs="Courier New"/>
+          <w:sz w:val="18"/>
+          <w:szCs w:val="18"/>
+        </w:rPr>
+        <w:t xml:space="preserve">                    continue</w:t>
+      </w:r>
+    </w:p>
+    <w:p>
+      <w:pPr>
+        <w:spacing w:after="0" w:line="240" w:lineRule="auto"/>
+        <w:rPr>
+          <w:rFonts w:ascii="Courier New" w:hAnsi="Courier New" w:cs="Courier New"/>
+          <w:sz w:val="18"/>
+          <w:szCs w:val="18"/>
+        </w:rPr>
+      </w:pPr>
+      <w:r>
+        <w:rPr>
+          <w:rFonts w:ascii="Courier New" w:hAnsi="Courier New" w:cs="Courier New"/>
+          <w:sz w:val="18"/>
+          <w:szCs w:val="18"/>
+        </w:rPr>
+        <w:t xml:space="preserve">                if </w:t>
+      </w:r>
+      <w:proofErr w:type="spellStart"/>
+      <w:r>
+        <w:rPr>
+          <w:rFonts w:ascii="Courier New" w:hAnsi="Courier New" w:cs="Courier New"/>
+          <w:sz w:val="18"/>
+          <w:szCs w:val="18"/>
+        </w:rPr>
+        <w:t>line_split</w:t>
+      </w:r>
+      <w:proofErr w:type="spellEnd"/>
+      <w:r>
+        <w:rPr>
+          <w:rFonts w:ascii="Courier New" w:hAnsi="Courier New" w:cs="Courier New"/>
+          <w:sz w:val="18"/>
+          <w:szCs w:val="18"/>
+        </w:rPr>
+        <w:t>[0] == 'SNP':</w:t>
+      </w:r>
+    </w:p>
+    <w:p>
+      <w:pPr>
+        <w:spacing w:after="0" w:line="240" w:lineRule="auto"/>
+        <w:rPr>
+          <w:rFonts w:ascii="Courier New" w:hAnsi="Courier New" w:cs="Courier New"/>
+          <w:sz w:val="18"/>
+          <w:szCs w:val="18"/>
+        </w:rPr>
+      </w:pPr>
+      <w:r>
+        <w:rPr>
+          <w:rFonts w:ascii="Courier New" w:hAnsi="Courier New" w:cs="Courier New"/>
+          <w:sz w:val="18"/>
+          <w:szCs w:val="18"/>
+        </w:rPr>
+        <w:t xml:space="preserve">                    if [s for s in </w:t>
+      </w:r>
+      <w:proofErr w:type="spellStart"/>
+      <w:r>
+        <w:rPr>
+          <w:rFonts w:ascii="Courier New" w:hAnsi="Courier New" w:cs="Courier New"/>
+          <w:sz w:val="18"/>
+          <w:szCs w:val="18"/>
+        </w:rPr>
+        <w:t>line_split</w:t>
+      </w:r>
+      <w:proofErr w:type="spellEnd"/>
+      <w:r>
+        <w:rPr>
+          <w:rFonts w:ascii="Courier New" w:hAnsi="Courier New" w:cs="Courier New"/>
+          <w:sz w:val="18"/>
+          <w:szCs w:val="18"/>
+        </w:rPr>
+        <w:t xml:space="preserve"> if '</w:t>
+      </w:r>
+      <w:proofErr w:type="spellStart"/>
+      <w:r>
+        <w:rPr>
+          <w:rFonts w:ascii="Courier New" w:hAnsi="Courier New" w:cs="Courier New"/>
+          <w:sz w:val="18"/>
+          <w:szCs w:val="18"/>
+        </w:rPr>
+        <w:t>snp_type</w:t>
+      </w:r>
+      <w:proofErr w:type="spellEnd"/>
+      <w:r>
+        <w:rPr>
+          <w:rFonts w:ascii="Courier New" w:hAnsi="Courier New" w:cs="Courier New"/>
+          <w:sz w:val="18"/>
+          <w:szCs w:val="18"/>
+        </w:rPr>
+        <w:t>=' in s][0].split('=')[1] == 'nonsynonymous':</w:t>
+      </w:r>
+    </w:p>
+    <w:p>
+      <w:pPr>
+        <w:spacing w:after="0" w:line="240" w:lineRule="auto"/>
+        <w:rPr>
+          <w:rFonts w:ascii="Courier New" w:hAnsi="Courier New" w:cs="Courier New"/>
+          <w:sz w:val="18"/>
+          <w:szCs w:val="18"/>
+        </w:rPr>
+      </w:pPr>
+      <w:r>
+        <w:rPr>
+          <w:rFonts w:ascii="Courier New" w:hAnsi="Courier New" w:cs="Courier New"/>
+          <w:sz w:val="18"/>
+          <w:szCs w:val="18"/>
+        </w:rPr>
+        <w:t xml:space="preserve">                        </w:t>
+      </w:r>
+      <w:proofErr w:type="spellStart"/>
+      <w:r>
+        <w:rPr>
+          <w:rFonts w:ascii="Courier New" w:hAnsi="Courier New" w:cs="Courier New"/>
+          <w:sz w:val="18"/>
+          <w:szCs w:val="18"/>
+        </w:rPr>
+        <w:t>locus_tag</w:t>
+      </w:r>
+      <w:proofErr w:type="spellEnd"/>
+      <w:r>
+        <w:rPr>
+          <w:rFonts w:ascii="Courier New" w:hAnsi="Courier New" w:cs="Courier New"/>
+          <w:sz w:val="18"/>
+          <w:szCs w:val="18"/>
+        </w:rPr>
+        <w:t xml:space="preserve"> = [s for s in </w:t>
+      </w:r>
+      <w:proofErr w:type="spellStart"/>
+      <w:r>
+        <w:rPr>
+          <w:rFonts w:ascii="Courier New" w:hAnsi="Courier New" w:cs="Courier New"/>
+          <w:sz w:val="18"/>
+          <w:szCs w:val="18"/>
+        </w:rPr>
+        <w:t>line_split</w:t>
+      </w:r>
+      <w:proofErr w:type="spellEnd"/>
+      <w:r>
+        <w:rPr>
+          <w:rFonts w:ascii="Courier New" w:hAnsi="Courier New" w:cs="Courier New"/>
+          <w:sz w:val="18"/>
+          <w:szCs w:val="18"/>
+        </w:rPr>
+        <w:t xml:space="preserve"> if '</w:t>
+      </w:r>
+      <w:proofErr w:type="spellStart"/>
+      <w:r>
+        <w:rPr>
+          <w:rFonts w:ascii="Courier New" w:hAnsi="Courier New" w:cs="Courier New"/>
+          <w:sz w:val="18"/>
+          <w:szCs w:val="18"/>
+        </w:rPr>
+        <w:t>locus_tag</w:t>
+      </w:r>
+      <w:proofErr w:type="spellEnd"/>
+      <w:r>
+        <w:rPr>
+          <w:rFonts w:ascii="Courier New" w:hAnsi="Courier New" w:cs="Courier New"/>
+          <w:sz w:val="18"/>
+          <w:szCs w:val="18"/>
+        </w:rPr>
+        <w:t>=' in s][0].split('=')[1]</w:t>
+      </w:r>
+    </w:p>
+    <w:p>
+      <w:pPr>
+        <w:spacing w:after="0" w:line="240" w:lineRule="auto"/>
+        <w:rPr>
+          <w:rFonts w:ascii="Courier New" w:hAnsi="Courier New" w:cs="Courier New"/>
+          <w:sz w:val="18"/>
+          <w:szCs w:val="18"/>
+        </w:rPr>
+      </w:pPr>
+      <w:r>
+        <w:rPr>
+          <w:rFonts w:ascii="Courier New" w:hAnsi="Courier New" w:cs="Courier New"/>
+          <w:sz w:val="18"/>
+          <w:szCs w:val="18"/>
+        </w:rPr>
+        <w:t xml:space="preserve">                        frequency = float([s for s in </w:t>
+      </w:r>
+      <w:proofErr w:type="spellStart"/>
+      <w:r>
+        <w:rPr>
+          <w:rFonts w:ascii="Courier New" w:hAnsi="Courier New" w:cs="Courier New"/>
+          <w:sz w:val="18"/>
+          <w:szCs w:val="18"/>
+        </w:rPr>
+        <w:t>line_split</w:t>
+      </w:r>
+      <w:proofErr w:type="spellEnd"/>
+      <w:r>
+        <w:rPr>
+          <w:rFonts w:ascii="Courier New" w:hAnsi="Courier New" w:cs="Courier New"/>
+          <w:sz w:val="18"/>
+          <w:szCs w:val="18"/>
+        </w:rPr>
+        <w:t xml:space="preserve"> if 'frequency=' in s][0].split('=')[1])</w:t>
+      </w:r>
+    </w:p>
+    <w:p>
+      <w:pPr>
+        <w:spacing w:after="0" w:line="240" w:lineRule="auto"/>
+        <w:rPr>
+          <w:rFonts w:ascii="Courier New" w:hAnsi="Courier New" w:cs="Courier New"/>
+          <w:sz w:val="18"/>
+          <w:szCs w:val="18"/>
+        </w:rPr>
+      </w:pPr>
+      <w:r>
+        <w:rPr>
+          <w:rFonts w:ascii="Courier New" w:hAnsi="Courier New" w:cs="Courier New"/>
+          <w:sz w:val="18"/>
+          <w:szCs w:val="18"/>
+        </w:rPr>
+        <w:t xml:space="preserve">                        if ';' in </w:t>
+      </w:r>
+      <w:proofErr w:type="spellStart"/>
+      <w:r>
+        <w:rPr>
+          <w:rFonts w:ascii="Courier New" w:hAnsi="Courier New" w:cs="Courier New"/>
+          <w:sz w:val="18"/>
+          <w:szCs w:val="18"/>
+        </w:rPr>
+        <w:t>locus_tag</w:t>
+      </w:r>
+      <w:proofErr w:type="spellEnd"/>
+      <w:r>
+        <w:rPr>
+          <w:rFonts w:ascii="Courier New" w:hAnsi="Courier New" w:cs="Courier New"/>
+          <w:sz w:val="18"/>
+          <w:szCs w:val="18"/>
+        </w:rPr>
+        <w:t>:</w:t>
+      </w:r>
+    </w:p>
+    <w:p>
+      <w:pPr>
+        <w:spacing w:after="0" w:line="240" w:lineRule="auto"/>
+        <w:rPr>
+          <w:rFonts w:ascii="Courier New" w:hAnsi="Courier New" w:cs="Courier New"/>
+          <w:sz w:val="18"/>
+          <w:szCs w:val="18"/>
+        </w:rPr>
+      </w:pPr>
+      <w:r>
+        <w:rPr>
+          <w:rFonts w:ascii="Courier New" w:hAnsi="Courier New" w:cs="Courier New"/>
+          <w:sz w:val="18"/>
+          <w:szCs w:val="18"/>
+        </w:rPr>
+        <w:t xml:space="preserve">                            for </w:t>
+      </w:r>
+      <w:proofErr w:type="spellStart"/>
+      <w:r>
+        <w:rPr>
+          <w:rFonts w:ascii="Courier New" w:hAnsi="Courier New" w:cs="Courier New"/>
+          <w:sz w:val="18"/>
+          <w:szCs w:val="18"/>
+        </w:rPr>
+        <w:t>locus_tag_j</w:t>
+      </w:r>
+      <w:proofErr w:type="spellEnd"/>
+      <w:r>
+        <w:rPr>
+          <w:rFonts w:ascii="Courier New" w:hAnsi="Courier New" w:cs="Courier New"/>
+          <w:sz w:val="18"/>
+          <w:szCs w:val="18"/>
+        </w:rPr>
+        <w:t xml:space="preserve"> in </w:t>
+      </w:r>
+      <w:proofErr w:type="spellStart"/>
+      <w:r>
+        <w:rPr>
+          <w:rFonts w:ascii="Courier New" w:hAnsi="Courier New" w:cs="Courier New"/>
+          <w:sz w:val="18"/>
+          <w:szCs w:val="18"/>
+        </w:rPr>
+        <w:t>locus_tag.split</w:t>
+      </w:r>
+      <w:proofErr w:type="spellEnd"/>
+      <w:r>
+        <w:rPr>
+          <w:rFonts w:ascii="Courier New" w:hAnsi="Courier New" w:cs="Courier New"/>
+          <w:sz w:val="18"/>
+          <w:szCs w:val="18"/>
+        </w:rPr>
+        <w:t>(';'):</w:t>
+      </w:r>
+    </w:p>
+    <w:p>
+      <w:pPr>
+        <w:spacing w:after="0" w:line="240" w:lineRule="auto"/>
+        <w:rPr>
+          <w:rFonts w:ascii="Courier New" w:hAnsi="Courier New" w:cs="Courier New"/>
+          <w:sz w:val="18"/>
+          <w:szCs w:val="18"/>
+        </w:rPr>
+      </w:pPr>
+      <w:r>
+        <w:rPr>
+          <w:rFonts w:ascii="Courier New" w:hAnsi="Courier New" w:cs="Courier New"/>
+          <w:sz w:val="18"/>
+          <w:szCs w:val="18"/>
+        </w:rPr>
+        <w:t xml:space="preserve">                                if </w:t>
+      </w:r>
+      <w:proofErr w:type="spellStart"/>
+      <w:r>
+        <w:rPr>
+          <w:rFonts w:ascii="Courier New" w:hAnsi="Courier New" w:cs="Courier New"/>
+          <w:sz w:val="18"/>
+          <w:szCs w:val="18"/>
+        </w:rPr>
+        <w:t>locus_tag_j</w:t>
+      </w:r>
+      <w:proofErr w:type="spellEnd"/>
+      <w:r>
+        <w:rPr>
+          <w:rFonts w:ascii="Courier New" w:hAnsi="Courier New" w:cs="Courier New"/>
+          <w:sz w:val="18"/>
+          <w:szCs w:val="18"/>
+        </w:rPr>
+        <w:t xml:space="preserve"> not in </w:t>
+      </w:r>
+      <w:proofErr w:type="spellStart"/>
+      <w:r>
+        <w:rPr>
+          <w:rFonts w:ascii="Courier New" w:hAnsi="Courier New" w:cs="Courier New"/>
+          <w:sz w:val="18"/>
+          <w:szCs w:val="18"/>
+        </w:rPr>
+        <w:t>gene_count_dict</w:t>
+      </w:r>
+      <w:proofErr w:type="spellEnd"/>
+      <w:r>
+        <w:rPr>
+          <w:rFonts w:ascii="Courier New" w:hAnsi="Courier New" w:cs="Courier New"/>
+          <w:sz w:val="18"/>
+          <w:szCs w:val="18"/>
+        </w:rPr>
+        <w:t>:</w:t>
+      </w:r>
+    </w:p>
+    <w:p>
+      <w:pPr>
+        <w:spacing w:after="0" w:line="240" w:lineRule="auto"/>
+        <w:rPr>
+          <w:rFonts w:ascii="Courier New" w:hAnsi="Courier New" w:cs="Courier New"/>
+          <w:sz w:val="18"/>
+          <w:szCs w:val="18"/>
+        </w:rPr>
+      </w:pPr>
+      <w:r>
+        <w:rPr>
+          <w:rFonts w:ascii="Courier New" w:hAnsi="Courier New" w:cs="Courier New"/>
+          <w:sz w:val="18"/>
+          <w:szCs w:val="18"/>
+        </w:rPr>
+        <w:t xml:space="preserve">                                    </w:t>
+      </w:r>
+      <w:proofErr w:type="spellStart"/>
+      <w:r>
+        <w:rPr>
+          <w:rFonts w:ascii="Courier New" w:hAnsi="Courier New" w:cs="Courier New"/>
+          <w:sz w:val="18"/>
+          <w:szCs w:val="18"/>
+        </w:rPr>
+        <w:t>gene_count_dict</w:t>
+      </w:r>
+      <w:proofErr w:type="spellEnd"/>
+      <w:r>
+        <w:rPr>
+          <w:rFonts w:ascii="Courier New" w:hAnsi="Courier New" w:cs="Courier New"/>
+          <w:sz w:val="18"/>
+          <w:szCs w:val="18"/>
+        </w:rPr>
+        <w:t>[</w:t>
+      </w:r>
+      <w:proofErr w:type="spellStart"/>
+      <w:r>
+        <w:rPr>
+          <w:rFonts w:ascii="Courier New" w:hAnsi="Courier New" w:cs="Courier New"/>
+          <w:sz w:val="18"/>
+          <w:szCs w:val="18"/>
+        </w:rPr>
+        <w:t>locus_tag_j</w:t>
+      </w:r>
+      <w:proofErr w:type="spellEnd"/>
+      <w:r>
+        <w:rPr>
+          <w:rFonts w:ascii="Courier New" w:hAnsi="Courier New" w:cs="Courier New"/>
+          <w:sz w:val="18"/>
+          <w:szCs w:val="18"/>
+        </w:rPr>
+        <w:t>] = 0</w:t>
+      </w:r>
+    </w:p>
+    <w:p>
+      <w:pPr>
+        <w:spacing w:after="0" w:line="240" w:lineRule="auto"/>
+        <w:rPr>
+          <w:rFonts w:ascii="Courier New" w:hAnsi="Courier New" w:cs="Courier New"/>
+          <w:sz w:val="18"/>
+          <w:szCs w:val="18"/>
+        </w:rPr>
+      </w:pPr>
+      <w:r>
+        <w:rPr>
+          <w:rFonts w:ascii="Courier New" w:hAnsi="Courier New" w:cs="Courier New"/>
+          <w:sz w:val="18"/>
+          <w:szCs w:val="18"/>
+        </w:rPr>
+        <w:t xml:space="preserve">                                </w:t>
+      </w:r>
+      <w:proofErr w:type="spellStart"/>
+      <w:r>
+        <w:rPr>
+          <w:rFonts w:ascii="Courier New" w:hAnsi="Courier New" w:cs="Courier New"/>
+          <w:sz w:val="18"/>
+          <w:szCs w:val="18"/>
+        </w:rPr>
+        <w:t>gene_count_dict</w:t>
+      </w:r>
+      <w:proofErr w:type="spellEnd"/>
+      <w:r>
+        <w:rPr>
+          <w:rFonts w:ascii="Courier New" w:hAnsi="Courier New" w:cs="Courier New"/>
+          <w:sz w:val="18"/>
+          <w:szCs w:val="18"/>
+        </w:rPr>
+        <w:t>[</w:t>
+      </w:r>
+      <w:proofErr w:type="spellStart"/>
+      <w:r>
+        <w:rPr>
+          <w:rFonts w:ascii="Courier New" w:hAnsi="Courier New" w:cs="Courier New"/>
+          <w:sz w:val="18"/>
+          <w:szCs w:val="18"/>
+        </w:rPr>
+        <w:t>locus_tag_j</w:t>
+      </w:r>
+      <w:proofErr w:type="spellEnd"/>
+      <w:r>
+        <w:rPr>
+          <w:rFonts w:ascii="Courier New" w:hAnsi="Courier New" w:cs="Courier New"/>
+          <w:sz w:val="18"/>
+          <w:szCs w:val="18"/>
+        </w:rPr>
+        <w:t>] += 1</w:t>
+      </w:r>
+    </w:p>
+    <w:p>
+      <w:pPr>
+        <w:spacing w:after="0" w:line="240" w:lineRule="auto"/>
+        <w:rPr>
+          <w:rFonts w:ascii="Courier New" w:hAnsi="Courier New" w:cs="Courier New"/>
+          <w:sz w:val="18"/>
+          <w:szCs w:val="18"/>
+        </w:rPr>
+      </w:pPr>
+      <w:r>
+        <w:rPr>
+          <w:rFonts w:ascii="Courier New" w:hAnsi="Courier New" w:cs="Courier New"/>
+          <w:sz w:val="18"/>
+          <w:szCs w:val="18"/>
+        </w:rPr>
+        <w:t xml:space="preserve">                        else:</w:t>
+      </w:r>
+    </w:p>
+    <w:p>
+      <w:pPr>
+        <w:spacing w:after="0" w:line="240" w:lineRule="auto"/>
+        <w:rPr>
+          <w:rFonts w:ascii="Courier New" w:hAnsi="Courier New" w:cs="Courier New"/>
+          <w:sz w:val="18"/>
+          <w:szCs w:val="18"/>
+        </w:rPr>
+      </w:pPr>
+      <w:r>
+        <w:rPr>
+          <w:rFonts w:ascii="Courier New" w:hAnsi="Courier New" w:cs="Courier New"/>
+          <w:sz w:val="18"/>
+          <w:szCs w:val="18"/>
+        </w:rPr>
+        <w:t xml:space="preserve">                            if </w:t>
+      </w:r>
+      <w:proofErr w:type="spellStart"/>
+      <w:r>
+        <w:rPr>
+          <w:rFonts w:ascii="Courier New" w:hAnsi="Courier New" w:cs="Courier New"/>
+          <w:sz w:val="18"/>
+          <w:szCs w:val="18"/>
+        </w:rPr>
+        <w:t>locus_tag</w:t>
+      </w:r>
+      <w:proofErr w:type="spellEnd"/>
+      <w:r>
+        <w:rPr>
+          <w:rFonts w:ascii="Courier New" w:hAnsi="Courier New" w:cs="Courier New"/>
+          <w:sz w:val="18"/>
+          <w:szCs w:val="18"/>
+        </w:rPr>
+        <w:t xml:space="preserve"> not in </w:t>
+      </w:r>
+      <w:proofErr w:type="spellStart"/>
+      <w:r>
+        <w:rPr>
+          <w:rFonts w:ascii="Courier New" w:hAnsi="Courier New" w:cs="Courier New"/>
+          <w:sz w:val="18"/>
+          <w:szCs w:val="18"/>
+        </w:rPr>
+        <w:t>gene_count_dict</w:t>
+      </w:r>
+      <w:proofErr w:type="spellEnd"/>
+      <w:r>
+        <w:rPr>
+          <w:rFonts w:ascii="Courier New" w:hAnsi="Courier New" w:cs="Courier New"/>
+          <w:sz w:val="18"/>
+          <w:szCs w:val="18"/>
+        </w:rPr>
+        <w:t>:</w:t>
+      </w:r>
+    </w:p>
+    <w:p>
+      <w:pPr>
+        <w:spacing w:after="0" w:line="240" w:lineRule="auto"/>
+        <w:rPr>
+          <w:rFonts w:ascii="Courier New" w:hAnsi="Courier New" w:cs="Courier New"/>
+          <w:sz w:val="18"/>
+          <w:szCs w:val="18"/>
+        </w:rPr>
+      </w:pPr>
+      <w:r>
+        <w:rPr>
+          <w:rFonts w:ascii="Courier New" w:hAnsi="Courier New" w:cs="Courier New"/>
+          <w:sz w:val="18"/>
+          <w:szCs w:val="18"/>
+        </w:rPr>
+        <w:t xml:space="preserve">                                </w:t>
+      </w:r>
+      <w:proofErr w:type="spellStart"/>
+      <w:r>
+        <w:rPr>
+          <w:rFonts w:ascii="Courier New" w:hAnsi="Courier New" w:cs="Courier New"/>
+          <w:sz w:val="18"/>
+          <w:szCs w:val="18"/>
+        </w:rPr>
+        <w:t>gene_count_dict</w:t>
+      </w:r>
+      <w:proofErr w:type="spellEnd"/>
+      <w:r>
+        <w:rPr>
+          <w:rFonts w:ascii="Courier New" w:hAnsi="Courier New" w:cs="Courier New"/>
+          <w:sz w:val="18"/>
+          <w:szCs w:val="18"/>
+        </w:rPr>
+        <w:t>[</w:t>
+      </w:r>
+      <w:proofErr w:type="spellStart"/>
+      <w:r>
+        <w:rPr>
+          <w:rFonts w:ascii="Courier New" w:hAnsi="Courier New" w:cs="Courier New"/>
+          <w:sz w:val="18"/>
+          <w:szCs w:val="18"/>
+        </w:rPr>
+        <w:t>locus_tag</w:t>
+      </w:r>
+      <w:proofErr w:type="spellEnd"/>
+      <w:r>
+        <w:rPr>
+          <w:rFonts w:ascii="Courier New" w:hAnsi="Courier New" w:cs="Courier New"/>
+          <w:sz w:val="18"/>
+          <w:szCs w:val="18"/>
+        </w:rPr>
+        <w:t>] = 0</w:t>
+      </w:r>
+    </w:p>
+    <w:p>
+      <w:pPr>
+        <w:spacing w:after="0" w:line="240" w:lineRule="auto"/>
+        <w:rPr>
+          <w:rFonts w:ascii="Courier New" w:hAnsi="Courier New" w:cs="Courier New"/>
+          <w:sz w:val="18"/>
+          <w:szCs w:val="18"/>
+        </w:rPr>
+      </w:pPr>
+      <w:r>
+        <w:rPr>
+          <w:rFonts w:ascii="Courier New" w:hAnsi="Courier New" w:cs="Courier New"/>
+          <w:sz w:val="18"/>
+          <w:szCs w:val="18"/>
+        </w:rPr>
+        <w:t xml:space="preserve">                            </w:t>
+      </w:r>
+      <w:proofErr w:type="spellStart"/>
+      <w:r>
+        <w:rPr>
+          <w:rFonts w:ascii="Courier New" w:hAnsi="Courier New" w:cs="Courier New"/>
+          <w:sz w:val="18"/>
+          <w:szCs w:val="18"/>
+        </w:rPr>
+        <w:t>gene_count_dict</w:t>
+      </w:r>
+      <w:proofErr w:type="spellEnd"/>
+      <w:r>
+        <w:rPr>
+          <w:rFonts w:ascii="Courier New" w:hAnsi="Courier New" w:cs="Courier New"/>
+          <w:sz w:val="18"/>
+          <w:szCs w:val="18"/>
+        </w:rPr>
+        <w:t>[</w:t>
+      </w:r>
+      <w:proofErr w:type="spellStart"/>
+      <w:r>
+        <w:rPr>
+          <w:rFonts w:ascii="Courier New" w:hAnsi="Courier New" w:cs="Courier New"/>
+          <w:sz w:val="18"/>
+          <w:szCs w:val="18"/>
+        </w:rPr>
+        <w:t>locus_tag</w:t>
+      </w:r>
+      <w:proofErr w:type="spellEnd"/>
+      <w:r>
+        <w:rPr>
+          <w:rFonts w:ascii="Courier New" w:hAnsi="Courier New" w:cs="Courier New"/>
+          <w:sz w:val="18"/>
+          <w:szCs w:val="18"/>
+        </w:rPr>
+        <w:t>] += 1</w:t>
+      </w:r>
+    </w:p>
+    <w:p>
+      <w:pPr>
+        <w:spacing w:after="0" w:line="240" w:lineRule="auto"/>
+        <w:rPr>
+          <w:rFonts w:ascii="Courier New" w:hAnsi="Courier New" w:cs="Courier New"/>
+          <w:sz w:val="18"/>
+          <w:szCs w:val="18"/>
+        </w:rPr>
+      </w:pPr>
+    </w:p>
+    <w:p>
+      <w:pPr>
+        <w:spacing w:after="0" w:line="240" w:lineRule="auto"/>
+        <w:rPr>
+          <w:rFonts w:ascii="Courier New" w:hAnsi="Courier New" w:cs="Courier New"/>
+          <w:sz w:val="18"/>
+          <w:szCs w:val="18"/>
+        </w:rPr>
+      </w:pPr>
+      <w:r>
+        <w:rPr>
+          <w:rFonts w:ascii="Courier New" w:hAnsi="Courier New" w:cs="Courier New"/>
+          <w:sz w:val="18"/>
+          <w:szCs w:val="18"/>
+        </w:rPr>
+        <w:t xml:space="preserve">                    else:</w:t>
+      </w:r>
+    </w:p>
+    <w:p>
+      <w:pPr>
+        <w:spacing w:after="0" w:line="240" w:lineRule="auto"/>
+        <w:rPr>
+          <w:rFonts w:ascii="Courier New" w:hAnsi="Courier New" w:cs="Courier New"/>
+          <w:sz w:val="18"/>
+          <w:szCs w:val="18"/>
+        </w:rPr>
+      </w:pPr>
+      <w:r>
+        <w:rPr>
+          <w:rFonts w:ascii="Courier New" w:hAnsi="Courier New" w:cs="Courier New"/>
+          <w:sz w:val="18"/>
+          <w:szCs w:val="18"/>
+        </w:rPr>
+        <w:t xml:space="preserve">                        continue</w:t>
+      </w:r>
+    </w:p>
+    <w:p>
+      <w:pPr>
+        <w:spacing w:after="0" w:line="240" w:lineRule="auto"/>
+        <w:rPr>
+          <w:rFonts w:ascii="Courier New" w:hAnsi="Courier New" w:cs="Courier New"/>
+          <w:sz w:val="18"/>
+          <w:szCs w:val="18"/>
+        </w:rPr>
+      </w:pPr>
+      <w:r>
+        <w:rPr>
+          <w:rFonts w:ascii="Courier New" w:hAnsi="Courier New" w:cs="Courier New"/>
+          <w:sz w:val="18"/>
+          <w:szCs w:val="18"/>
+        </w:rPr>
+        <w:t xml:space="preserve">                else:</w:t>
+      </w:r>
+    </w:p>
+    <w:p>
+      <w:pPr>
+        <w:spacing w:after="0" w:line="240" w:lineRule="auto"/>
+        <w:rPr>
+          <w:rFonts w:ascii="Courier New" w:hAnsi="Courier New" w:cs="Courier New"/>
+          <w:sz w:val="18"/>
+          <w:szCs w:val="18"/>
+        </w:rPr>
+      </w:pPr>
+      <w:r>
+        <w:rPr>
+          <w:rFonts w:ascii="Courier New" w:hAnsi="Courier New" w:cs="Courier New"/>
+          <w:sz w:val="18"/>
+          <w:szCs w:val="18"/>
+        </w:rPr>
+        <w:lastRenderedPageBreak/>
+        <w:t xml:space="preserve">                    if </w:t>
+      </w:r>
+      <w:proofErr w:type="spellStart"/>
+      <w:r>
+        <w:rPr>
+          <w:rFonts w:ascii="Courier New" w:hAnsi="Courier New" w:cs="Courier New"/>
+          <w:sz w:val="18"/>
+          <w:szCs w:val="18"/>
+        </w:rPr>
+        <w:t>len</w:t>
+      </w:r>
+      <w:proofErr w:type="spellEnd"/>
+      <w:r>
+        <w:rPr>
+          <w:rFonts w:ascii="Courier New" w:hAnsi="Courier New" w:cs="Courier New"/>
+          <w:sz w:val="18"/>
+          <w:szCs w:val="18"/>
+        </w:rPr>
+        <w:t xml:space="preserve">([s for s in </w:t>
+      </w:r>
+      <w:proofErr w:type="spellStart"/>
+      <w:r>
+        <w:rPr>
+          <w:rFonts w:ascii="Courier New" w:hAnsi="Courier New" w:cs="Courier New"/>
+          <w:sz w:val="18"/>
+          <w:szCs w:val="18"/>
+        </w:rPr>
+        <w:t>line_split</w:t>
+      </w:r>
+      <w:proofErr w:type="spellEnd"/>
+      <w:r>
+        <w:rPr>
+          <w:rFonts w:ascii="Courier New" w:hAnsi="Courier New" w:cs="Courier New"/>
+          <w:sz w:val="18"/>
+          <w:szCs w:val="18"/>
+        </w:rPr>
+        <w:t xml:space="preserve"> if '</w:t>
+      </w:r>
+      <w:proofErr w:type="spellStart"/>
+      <w:r>
+        <w:rPr>
+          <w:rFonts w:ascii="Courier New" w:hAnsi="Courier New" w:cs="Courier New"/>
+          <w:sz w:val="18"/>
+          <w:szCs w:val="18"/>
+        </w:rPr>
+        <w:t>gene_position</w:t>
+      </w:r>
+      <w:proofErr w:type="spellEnd"/>
+      <w:r>
+        <w:rPr>
+          <w:rFonts w:ascii="Courier New" w:hAnsi="Courier New" w:cs="Courier New"/>
+          <w:sz w:val="18"/>
+          <w:szCs w:val="18"/>
+        </w:rPr>
+        <w:t>=coding' in s]) &gt;= 1:</w:t>
+      </w:r>
+    </w:p>
+    <w:p>
+      <w:pPr>
+        <w:spacing w:after="0" w:line="240" w:lineRule="auto"/>
+        <w:rPr>
+          <w:rFonts w:ascii="Courier New" w:hAnsi="Courier New" w:cs="Courier New"/>
+          <w:sz w:val="18"/>
+          <w:szCs w:val="18"/>
+        </w:rPr>
+      </w:pPr>
+      <w:r>
+        <w:rPr>
+          <w:rFonts w:ascii="Courier New" w:hAnsi="Courier New" w:cs="Courier New"/>
+          <w:sz w:val="18"/>
+          <w:szCs w:val="18"/>
+        </w:rPr>
+        <w:t xml:space="preserve">                        </w:t>
+      </w:r>
+      <w:proofErr w:type="spellStart"/>
+      <w:r>
+        <w:rPr>
+          <w:rFonts w:ascii="Courier New" w:hAnsi="Courier New" w:cs="Courier New"/>
+          <w:sz w:val="18"/>
+          <w:szCs w:val="18"/>
+        </w:rPr>
+        <w:t>locus_tag</w:t>
+      </w:r>
+      <w:proofErr w:type="spellEnd"/>
+      <w:r>
+        <w:rPr>
+          <w:rFonts w:ascii="Courier New" w:hAnsi="Courier New" w:cs="Courier New"/>
+          <w:sz w:val="18"/>
+          <w:szCs w:val="18"/>
+        </w:rPr>
+        <w:t xml:space="preserve"> = [s for s in </w:t>
+      </w:r>
+      <w:proofErr w:type="spellStart"/>
+      <w:r>
+        <w:rPr>
+          <w:rFonts w:ascii="Courier New" w:hAnsi="Courier New" w:cs="Courier New"/>
+          <w:sz w:val="18"/>
+          <w:szCs w:val="18"/>
+        </w:rPr>
+        <w:t>line_split</w:t>
+      </w:r>
+      <w:proofErr w:type="spellEnd"/>
+      <w:r>
+        <w:rPr>
+          <w:rFonts w:ascii="Courier New" w:hAnsi="Courier New" w:cs="Courier New"/>
+          <w:sz w:val="18"/>
+          <w:szCs w:val="18"/>
+        </w:rPr>
+        <w:t xml:space="preserve"> if '</w:t>
+      </w:r>
+      <w:proofErr w:type="spellStart"/>
+      <w:r>
+        <w:rPr>
+          <w:rFonts w:ascii="Courier New" w:hAnsi="Courier New" w:cs="Courier New"/>
+          <w:sz w:val="18"/>
+          <w:szCs w:val="18"/>
+        </w:rPr>
+        <w:t>locus_tag</w:t>
+      </w:r>
+      <w:proofErr w:type="spellEnd"/>
+      <w:r>
+        <w:rPr>
+          <w:rFonts w:ascii="Courier New" w:hAnsi="Courier New" w:cs="Courier New"/>
+          <w:sz w:val="18"/>
+          <w:szCs w:val="18"/>
+        </w:rPr>
+        <w:t>=' in s][0].split('=')[1]</w:t>
+      </w:r>
+    </w:p>
+    <w:p>
+      <w:pPr>
+        <w:spacing w:after="0" w:line="240" w:lineRule="auto"/>
+        <w:rPr>
+          <w:rFonts w:ascii="Courier New" w:hAnsi="Courier New" w:cs="Courier New"/>
+          <w:sz w:val="18"/>
+          <w:szCs w:val="18"/>
+        </w:rPr>
+      </w:pPr>
+      <w:r>
+        <w:rPr>
+          <w:rFonts w:ascii="Courier New" w:hAnsi="Courier New" w:cs="Courier New"/>
+          <w:sz w:val="18"/>
+          <w:szCs w:val="18"/>
+        </w:rPr>
+        <w:t xml:space="preserve">                        frequency = float([s for s in </w:t>
+      </w:r>
+      <w:proofErr w:type="spellStart"/>
+      <w:r>
+        <w:rPr>
+          <w:rFonts w:ascii="Courier New" w:hAnsi="Courier New" w:cs="Courier New"/>
+          <w:sz w:val="18"/>
+          <w:szCs w:val="18"/>
+        </w:rPr>
+        <w:t>line_split</w:t>
+      </w:r>
+      <w:proofErr w:type="spellEnd"/>
+      <w:r>
+        <w:rPr>
+          <w:rFonts w:ascii="Courier New" w:hAnsi="Courier New" w:cs="Courier New"/>
+          <w:sz w:val="18"/>
+          <w:szCs w:val="18"/>
+        </w:rPr>
+        <w:t xml:space="preserve"> if 'frequency=' in s][0].split('=')[1])</w:t>
+      </w:r>
+    </w:p>
+    <w:p>
+      <w:pPr>
+        <w:spacing w:after="0" w:line="240" w:lineRule="auto"/>
+        <w:rPr>
+          <w:rFonts w:ascii="Courier New" w:hAnsi="Courier New" w:cs="Courier New"/>
+          <w:sz w:val="18"/>
+          <w:szCs w:val="18"/>
+        </w:rPr>
+      </w:pPr>
+      <w:r>
+        <w:rPr>
+          <w:rFonts w:ascii="Courier New" w:hAnsi="Courier New" w:cs="Courier New"/>
+          <w:sz w:val="18"/>
+          <w:szCs w:val="18"/>
+        </w:rPr>
+        <w:t xml:space="preserve">                        if ';' in </w:t>
+      </w:r>
+      <w:proofErr w:type="spellStart"/>
+      <w:r>
+        <w:rPr>
+          <w:rFonts w:ascii="Courier New" w:hAnsi="Courier New" w:cs="Courier New"/>
+          <w:sz w:val="18"/>
+          <w:szCs w:val="18"/>
+        </w:rPr>
+        <w:t>locus_tag</w:t>
+      </w:r>
+      <w:proofErr w:type="spellEnd"/>
+      <w:r>
+        <w:rPr>
+          <w:rFonts w:ascii="Courier New" w:hAnsi="Courier New" w:cs="Courier New"/>
+          <w:sz w:val="18"/>
+          <w:szCs w:val="18"/>
+        </w:rPr>
+        <w:t>:</w:t>
+      </w:r>
+    </w:p>
+    <w:p>
+      <w:pPr>
+        <w:spacing w:after="0" w:line="240" w:lineRule="auto"/>
+        <w:rPr>
+          <w:rFonts w:ascii="Courier New" w:hAnsi="Courier New" w:cs="Courier New"/>
+          <w:sz w:val="18"/>
+          <w:szCs w:val="18"/>
+        </w:rPr>
+      </w:pPr>
+      <w:r>
+        <w:rPr>
+          <w:rFonts w:ascii="Courier New" w:hAnsi="Courier New" w:cs="Courier New"/>
+          <w:sz w:val="18"/>
+          <w:szCs w:val="18"/>
+        </w:rPr>
+        <w:t xml:space="preserve">                            for </w:t>
+      </w:r>
+      <w:proofErr w:type="spellStart"/>
+      <w:r>
+        <w:rPr>
+          <w:rFonts w:ascii="Courier New" w:hAnsi="Courier New" w:cs="Courier New"/>
+          <w:sz w:val="18"/>
+          <w:szCs w:val="18"/>
+        </w:rPr>
+        <w:t>locus_tag_j</w:t>
+      </w:r>
+      <w:proofErr w:type="spellEnd"/>
+      <w:r>
+        <w:rPr>
+          <w:rFonts w:ascii="Courier New" w:hAnsi="Courier New" w:cs="Courier New"/>
+          <w:sz w:val="18"/>
+          <w:szCs w:val="18"/>
+        </w:rPr>
+        <w:t xml:space="preserve"> in </w:t>
+      </w:r>
+      <w:proofErr w:type="spellStart"/>
+      <w:r>
+        <w:rPr>
+          <w:rFonts w:ascii="Courier New" w:hAnsi="Courier New" w:cs="Courier New"/>
+          <w:sz w:val="18"/>
+          <w:szCs w:val="18"/>
+        </w:rPr>
+        <w:t>locus_tag.split</w:t>
+      </w:r>
+      <w:proofErr w:type="spellEnd"/>
+      <w:r>
+        <w:rPr>
+          <w:rFonts w:ascii="Courier New" w:hAnsi="Courier New" w:cs="Courier New"/>
+          <w:sz w:val="18"/>
+          <w:szCs w:val="18"/>
+        </w:rPr>
+        <w:t>(';'):</w:t>
+      </w:r>
+    </w:p>
+    <w:p>
+      <w:pPr>
+        <w:spacing w:after="0" w:line="240" w:lineRule="auto"/>
+        <w:rPr>
+          <w:rFonts w:ascii="Courier New" w:hAnsi="Courier New" w:cs="Courier New"/>
+          <w:sz w:val="18"/>
+          <w:szCs w:val="18"/>
+        </w:rPr>
+      </w:pPr>
+      <w:r>
+        <w:rPr>
+          <w:rFonts w:ascii="Courier New" w:hAnsi="Courier New" w:cs="Courier New"/>
+          <w:sz w:val="18"/>
+          <w:szCs w:val="18"/>
+        </w:rPr>
+        <w:t xml:space="preserve">                                if </w:t>
+      </w:r>
+      <w:proofErr w:type="spellStart"/>
+      <w:r>
+        <w:rPr>
+          <w:rFonts w:ascii="Courier New" w:hAnsi="Courier New" w:cs="Courier New"/>
+          <w:sz w:val="18"/>
+          <w:szCs w:val="18"/>
+        </w:rPr>
+        <w:t>locus_tag_j</w:t>
+      </w:r>
+      <w:proofErr w:type="spellEnd"/>
+      <w:r>
+        <w:rPr>
+          <w:rFonts w:ascii="Courier New" w:hAnsi="Courier New" w:cs="Courier New"/>
+          <w:sz w:val="18"/>
+          <w:szCs w:val="18"/>
+        </w:rPr>
+        <w:t xml:space="preserve"> not in </w:t>
+      </w:r>
+      <w:proofErr w:type="spellStart"/>
+      <w:r>
+        <w:rPr>
+          <w:rFonts w:ascii="Courier New" w:hAnsi="Courier New" w:cs="Courier New"/>
+          <w:sz w:val="18"/>
+          <w:szCs w:val="18"/>
+        </w:rPr>
+        <w:t>gene_count_dict</w:t>
+      </w:r>
+      <w:proofErr w:type="spellEnd"/>
+      <w:r>
+        <w:rPr>
+          <w:rFonts w:ascii="Courier New" w:hAnsi="Courier New" w:cs="Courier New"/>
+          <w:sz w:val="18"/>
+          <w:szCs w:val="18"/>
+        </w:rPr>
+        <w:t>:</w:t>
+      </w:r>
+    </w:p>
+    <w:p>
+      <w:pPr>
+        <w:spacing w:after="0" w:line="240" w:lineRule="auto"/>
+        <w:rPr>
+          <w:rFonts w:ascii="Courier New" w:hAnsi="Courier New" w:cs="Courier New"/>
+          <w:sz w:val="18"/>
+          <w:szCs w:val="18"/>
+        </w:rPr>
+      </w:pPr>
+      <w:r>
+        <w:rPr>
+          <w:rFonts w:ascii="Courier New" w:hAnsi="Courier New" w:cs="Courier New"/>
+          <w:sz w:val="18"/>
+          <w:szCs w:val="18"/>
+        </w:rPr>
+        <w:t xml:space="preserve">                                    </w:t>
+      </w:r>
+      <w:proofErr w:type="spellStart"/>
+      <w:r>
+        <w:rPr>
+          <w:rFonts w:ascii="Courier New" w:hAnsi="Courier New" w:cs="Courier New"/>
+          <w:sz w:val="18"/>
+          <w:szCs w:val="18"/>
+        </w:rPr>
+        <w:t>gene_count_dict</w:t>
+      </w:r>
+      <w:proofErr w:type="spellEnd"/>
+      <w:r>
+        <w:rPr>
+          <w:rFonts w:ascii="Courier New" w:hAnsi="Courier New" w:cs="Courier New"/>
+          <w:sz w:val="18"/>
+          <w:szCs w:val="18"/>
+        </w:rPr>
+        <w:t>[</w:t>
+      </w:r>
+      <w:proofErr w:type="spellStart"/>
+      <w:r>
+        <w:rPr>
+          <w:rFonts w:ascii="Courier New" w:hAnsi="Courier New" w:cs="Courier New"/>
+          <w:sz w:val="18"/>
+          <w:szCs w:val="18"/>
+        </w:rPr>
+        <w:t>locus_tag_j</w:t>
+      </w:r>
+      <w:proofErr w:type="spellEnd"/>
+      <w:r>
+        <w:rPr>
+          <w:rFonts w:ascii="Courier New" w:hAnsi="Courier New" w:cs="Courier New"/>
+          <w:sz w:val="18"/>
+          <w:szCs w:val="18"/>
+        </w:rPr>
+        <w:t>] = 0</w:t>
+      </w:r>
+    </w:p>
+    <w:p>
+      <w:pPr>
+        <w:spacing w:after="0" w:line="240" w:lineRule="auto"/>
+        <w:rPr>
+          <w:rFonts w:ascii="Courier New" w:hAnsi="Courier New" w:cs="Courier New"/>
+          <w:sz w:val="18"/>
+          <w:szCs w:val="18"/>
+        </w:rPr>
+      </w:pPr>
+      <w:r>
+        <w:rPr>
+          <w:rFonts w:ascii="Courier New" w:hAnsi="Courier New" w:cs="Courier New"/>
+          <w:sz w:val="18"/>
+          <w:szCs w:val="18"/>
+        </w:rPr>
+        <w:t xml:space="preserve">                                </w:t>
+      </w:r>
+      <w:proofErr w:type="spellStart"/>
+      <w:r>
+        <w:rPr>
+          <w:rFonts w:ascii="Courier New" w:hAnsi="Courier New" w:cs="Courier New"/>
+          <w:sz w:val="18"/>
+          <w:szCs w:val="18"/>
+        </w:rPr>
+        <w:t>gene_count_dict</w:t>
+      </w:r>
+      <w:proofErr w:type="spellEnd"/>
+      <w:r>
+        <w:rPr>
+          <w:rFonts w:ascii="Courier New" w:hAnsi="Courier New" w:cs="Courier New"/>
+          <w:sz w:val="18"/>
+          <w:szCs w:val="18"/>
+        </w:rPr>
+        <w:t>[</w:t>
+      </w:r>
+      <w:proofErr w:type="spellStart"/>
+      <w:r>
+        <w:rPr>
+          <w:rFonts w:ascii="Courier New" w:hAnsi="Courier New" w:cs="Courier New"/>
+          <w:sz w:val="18"/>
+          <w:szCs w:val="18"/>
+        </w:rPr>
+        <w:t>locus_tag_j</w:t>
+      </w:r>
+      <w:proofErr w:type="spellEnd"/>
+      <w:r>
+        <w:rPr>
+          <w:rFonts w:ascii="Courier New" w:hAnsi="Courier New" w:cs="Courier New"/>
+          <w:sz w:val="18"/>
+          <w:szCs w:val="18"/>
+        </w:rPr>
+        <w:t>] += 1</w:t>
+      </w:r>
+    </w:p>
+    <w:p>
+      <w:pPr>
+        <w:spacing w:after="0" w:line="240" w:lineRule="auto"/>
+        <w:rPr>
+          <w:rFonts w:ascii="Courier New" w:hAnsi="Courier New" w:cs="Courier New"/>
+          <w:sz w:val="18"/>
+          <w:szCs w:val="18"/>
+        </w:rPr>
+      </w:pPr>
+    </w:p>
+    <w:p>
+      <w:pPr>
+        <w:spacing w:after="0" w:line="240" w:lineRule="auto"/>
+        <w:rPr>
+          <w:rFonts w:ascii="Courier New" w:hAnsi="Courier New" w:cs="Courier New"/>
+          <w:sz w:val="18"/>
+          <w:szCs w:val="18"/>
+        </w:rPr>
+      </w:pPr>
+      <w:r>
+        <w:rPr>
+          <w:rFonts w:ascii="Courier New" w:hAnsi="Courier New" w:cs="Courier New"/>
+          <w:sz w:val="18"/>
+          <w:szCs w:val="18"/>
+        </w:rPr>
+        <w:t xml:space="preserve">                        else:</w:t>
+      </w:r>
+    </w:p>
+    <w:p>
+      <w:pPr>
+        <w:spacing w:after="0" w:line="240" w:lineRule="auto"/>
+        <w:rPr>
+          <w:rFonts w:ascii="Courier New" w:hAnsi="Courier New" w:cs="Courier New"/>
+          <w:sz w:val="18"/>
+          <w:szCs w:val="18"/>
+        </w:rPr>
+      </w:pPr>
+      <w:r>
+        <w:rPr>
+          <w:rFonts w:ascii="Courier New" w:hAnsi="Courier New" w:cs="Courier New"/>
+          <w:sz w:val="18"/>
+          <w:szCs w:val="18"/>
+        </w:rPr>
+        <w:t xml:space="preserve">                            if </w:t>
+      </w:r>
+      <w:proofErr w:type="spellStart"/>
+      <w:r>
+        <w:rPr>
+          <w:rFonts w:ascii="Courier New" w:hAnsi="Courier New" w:cs="Courier New"/>
+          <w:sz w:val="18"/>
+          <w:szCs w:val="18"/>
+        </w:rPr>
+        <w:t>locus_tag</w:t>
+      </w:r>
+      <w:proofErr w:type="spellEnd"/>
+      <w:r>
+        <w:rPr>
+          <w:rFonts w:ascii="Courier New" w:hAnsi="Courier New" w:cs="Courier New"/>
+          <w:sz w:val="18"/>
+          <w:szCs w:val="18"/>
+        </w:rPr>
+        <w:t xml:space="preserve"> not in </w:t>
+      </w:r>
+      <w:proofErr w:type="spellStart"/>
+      <w:r>
+        <w:rPr>
+          <w:rFonts w:ascii="Courier New" w:hAnsi="Courier New" w:cs="Courier New"/>
+          <w:sz w:val="18"/>
+          <w:szCs w:val="18"/>
+        </w:rPr>
+        <w:t>gene_count_dict</w:t>
+      </w:r>
+      <w:proofErr w:type="spellEnd"/>
+      <w:r>
+        <w:rPr>
+          <w:rFonts w:ascii="Courier New" w:hAnsi="Courier New" w:cs="Courier New"/>
+          <w:sz w:val="18"/>
+          <w:szCs w:val="18"/>
+        </w:rPr>
+        <w:t>:</w:t>
+      </w:r>
+    </w:p>
+    <w:p>
+      <w:pPr>
+        <w:spacing w:after="0" w:line="240" w:lineRule="auto"/>
+        <w:rPr>
+          <w:rFonts w:ascii="Courier New" w:hAnsi="Courier New" w:cs="Courier New"/>
+          <w:sz w:val="18"/>
+          <w:szCs w:val="18"/>
+        </w:rPr>
+      </w:pPr>
+      <w:r>
+        <w:rPr>
+          <w:rFonts w:ascii="Courier New" w:hAnsi="Courier New" w:cs="Courier New"/>
+          <w:sz w:val="18"/>
+          <w:szCs w:val="18"/>
+        </w:rPr>
+        <w:t xml:space="preserve">                                </w:t>
+      </w:r>
+      <w:proofErr w:type="spellStart"/>
+      <w:r>
+        <w:rPr>
+          <w:rFonts w:ascii="Courier New" w:hAnsi="Courier New" w:cs="Courier New"/>
+          <w:sz w:val="18"/>
+          <w:szCs w:val="18"/>
+        </w:rPr>
+        <w:t>gene_count_dict</w:t>
+      </w:r>
+      <w:proofErr w:type="spellEnd"/>
+      <w:r>
+        <w:rPr>
+          <w:rFonts w:ascii="Courier New" w:hAnsi="Courier New" w:cs="Courier New"/>
+          <w:sz w:val="18"/>
+          <w:szCs w:val="18"/>
+        </w:rPr>
+        <w:t>[</w:t>
+      </w:r>
+      <w:proofErr w:type="spellStart"/>
+      <w:r>
+        <w:rPr>
+          <w:rFonts w:ascii="Courier New" w:hAnsi="Courier New" w:cs="Courier New"/>
+          <w:sz w:val="18"/>
+          <w:szCs w:val="18"/>
+        </w:rPr>
+        <w:t>locus_tag</w:t>
+      </w:r>
+      <w:proofErr w:type="spellEnd"/>
+      <w:r>
+        <w:rPr>
+          <w:rFonts w:ascii="Courier New" w:hAnsi="Courier New" w:cs="Courier New"/>
+          <w:sz w:val="18"/>
+          <w:szCs w:val="18"/>
+        </w:rPr>
+        <w:t>] = 0</w:t>
+      </w:r>
+    </w:p>
+    <w:p>
+      <w:pPr>
+        <w:spacing w:after="0" w:line="240" w:lineRule="auto"/>
+        <w:rPr>
+          <w:rFonts w:ascii="Courier New" w:hAnsi="Courier New" w:cs="Courier New"/>
+          <w:sz w:val="18"/>
+          <w:szCs w:val="18"/>
+        </w:rPr>
+      </w:pPr>
+      <w:r>
+        <w:rPr>
+          <w:rFonts w:ascii="Courier New" w:hAnsi="Courier New" w:cs="Courier New"/>
+          <w:sz w:val="18"/>
+          <w:szCs w:val="18"/>
+        </w:rPr>
+        <w:t xml:space="preserve">                            </w:t>
+      </w:r>
+      <w:proofErr w:type="spellStart"/>
+      <w:r>
+        <w:rPr>
+          <w:rFonts w:ascii="Courier New" w:hAnsi="Courier New" w:cs="Courier New"/>
+          <w:sz w:val="18"/>
+          <w:szCs w:val="18"/>
+        </w:rPr>
+        <w:t>gene_count_dict</w:t>
+      </w:r>
+      <w:proofErr w:type="spellEnd"/>
+      <w:r>
+        <w:rPr>
+          <w:rFonts w:ascii="Courier New" w:hAnsi="Courier New" w:cs="Courier New"/>
+          <w:sz w:val="18"/>
+          <w:szCs w:val="18"/>
+        </w:rPr>
+        <w:t>[</w:t>
+      </w:r>
+      <w:proofErr w:type="spellStart"/>
+      <w:r>
+        <w:rPr>
+          <w:rFonts w:ascii="Courier New" w:hAnsi="Courier New" w:cs="Courier New"/>
+          <w:sz w:val="18"/>
+          <w:szCs w:val="18"/>
+        </w:rPr>
+        <w:t>locus_tag</w:t>
+      </w:r>
+      <w:proofErr w:type="spellEnd"/>
+      <w:r>
+        <w:rPr>
+          <w:rFonts w:ascii="Courier New" w:hAnsi="Courier New" w:cs="Courier New"/>
+          <w:sz w:val="18"/>
+          <w:szCs w:val="18"/>
+        </w:rPr>
+        <w:t>] += 1</w:t>
       </w:r>
     </w:p>
     <w:sectPr>
@@ -662,7 +2465,7 @@
 </file>
 
 <file path=word/endnotes.xml><?xml version="1.0" encoding="utf-8"?>
-<w:endnotes xmlns:wpc="http://schemas.microsoft.com/office/word/2010/wordprocessingCanvas" xmlns:cx="http://schemas.microsoft.com/office/drawing/2014/chartex" xmlns:cx1="http://schemas.microsoft.com/office/drawing/2015/9/8/chartex" xmlns:cx2="http://schemas.microsoft.com/office/drawing/2015/10/21/chartex" xmlns:cx3="http://schemas.microsoft.com/office/drawing/2016/5/9/chartex" xmlns:cx4="http://schemas.microsoft.com/office/drawing/2016/5/10/chartex" xmlns:cx5="http://schemas.microsoft.com/office/drawing/2016/5/11/chartex" xmlns:cx6="http://schemas.microsoft.com/office/drawing/2016/5/12/chartex" xmlns:cx7="http://schemas.microsoft.com/office/drawing/2016/5/13/chartex" xmlns:cx8="http://schemas.microsoft.com/office/drawing/2016/5/14/chartex" xmlns:mc="http://schemas.openxmlformats.org/markup-compatibility/2006" xmlns:aink="http://schemas.microsoft.com/office/drawing/2016/ink" xmlns:am3d="http://schemas.microsoft.com/office/drawing/2017/model3d" xmlns:o="urn:schemas-microsoft-com:office:office" xmlns:r="http://schemas.openxmlformats.org/officeDocument/2006/relationships" xmlns:m="http://schemas.openxmlformats.org/officeDocument/2006/math" xmlns:v="urn:schemas-microsoft-com:vml" xmlns:wp14="http://schemas.microsoft.com/office/word/2010/wordprocessingDrawing" xmlns:wp="http://schemas.openxmlformats.org/drawingml/2006/wordprocessingDrawing" xmlns:w10="urn:schemas-microsoft-com:office:word" xmlns:w="http://schemas.openxmlformats.org/wordprocessingml/2006/main" xmlns:w14="http://schemas.microsoft.com/office/word/2010/wordml" xmlns:w15="http://schemas.microsoft.com/office/word/2012/wordml" xmlns:w16cid="http://schemas.microsoft.com/office/word/2016/wordml/cid" xmlns:w16se="http://schemas.microsoft.com/office/word/2015/wordml/symex" xmlns:wpg="http://schemas.microsoft.com/office/word/2010/wordprocessingGroup" xmlns:wpi="http://schemas.microsoft.com/office/word/2010/wordprocessingInk" xmlns:wne="http://schemas.microsoft.com/office/word/2006/wordml" xmlns:wps="http://schemas.microsoft.com/office/word/2010/wordprocessingShape" mc:Ignorable="w14 w15 w16se w16cid wp14">
+<w:endnotes xmlns:wpc="http://schemas.microsoft.com/office/word/2010/wordprocessingCanvas" xmlns:cx="http://schemas.microsoft.com/office/drawing/2014/chartex" xmlns:cx1="http://schemas.microsoft.com/office/drawing/2015/9/8/chartex" xmlns:cx2="http://schemas.microsoft.com/office/drawing/2015/10/21/chartex" xmlns:cx3="http://schemas.microsoft.com/office/drawing/2016/5/9/chartex" xmlns:cx4="http://schemas.microsoft.com/office/drawing/2016/5/10/chartex" xmlns:cx5="http://schemas.microsoft.com/office/drawing/2016/5/11/chartex" xmlns:cx6="http://schemas.microsoft.com/office/drawing/2016/5/12/chartex" xmlns:cx7="http://schemas.microsoft.com/office/drawing/2016/5/13/chartex" xmlns:cx8="http://schemas.microsoft.com/office/drawing/2016/5/14/chartex" xmlns:mc="http://schemas.openxmlformats.org/markup-compatibility/2006" xmlns:aink="http://schemas.microsoft.com/office/drawing/2016/ink" xmlns:am3d="http://schemas.microsoft.com/office/drawing/2017/model3d" xmlns:o="urn:schemas-microsoft-com:office:office" xmlns:r="http://schemas.openxmlformats.org/officeDocument/2006/relationships" xmlns:m="http://schemas.openxmlformats.org/officeDocument/2006/math" xmlns:v="urn:schemas-microsoft-com:vml" xmlns:wp14="http://schemas.microsoft.com/office/word/2010/wordprocessingDrawing" xmlns:wp="http://schemas.openxmlformats.org/drawingml/2006/wordprocessingDrawing" xmlns:w10="urn:schemas-microsoft-com:office:word" xmlns:w="http://schemas.openxmlformats.org/wordprocessingml/2006/main" xmlns:w14="http://schemas.microsoft.com/office/word/2010/wordml" xmlns:w15="http://schemas.microsoft.com/office/word/2012/wordml" xmlns:w16cex="http://schemas.microsoft.com/office/word/2018/wordml/cex" xmlns:w16cid="http://schemas.microsoft.com/office/word/2016/wordml/cid" xmlns:w16="http://schemas.microsoft.com/office/word/2018/wordml" xmlns:w16se="http://schemas.microsoft.com/office/word/2015/wordml/symex" xmlns:wpg="http://schemas.microsoft.com/office/word/2010/wordprocessingGroup" xmlns:wpi="http://schemas.microsoft.com/office/word/2010/wordprocessingInk" xmlns:wne="http://schemas.microsoft.com/office/word/2006/wordml" xmlns:wps="http://schemas.microsoft.com/office/word/2010/wordprocessingShape" mc:Ignorable="w14 w15 w16se w16cid w16 w16cex wp14">
   <w:endnote w:type="separator" w:id="-1">
     <w:p>
       <w:pPr>
@@ -687,7 +2490,7 @@
 </file>
 
 <file path=word/footer1.xml><?xml version="1.0" encoding="utf-8"?>
-<w:ftr xmlns:wpc="http://schemas.microsoft.com/office/word/2010/wordprocessingCanvas" xmlns:cx="http://schemas.microsoft.com/office/drawing/2014/chartex" xmlns:cx1="http://schemas.microsoft.com/office/drawing/2015/9/8/chartex" xmlns:cx2="http://schemas.microsoft.com/office/drawing/2015/10/21/chartex" xmlns:cx3="http://schemas.microsoft.com/office/drawing/2016/5/9/chartex" xmlns:cx4="http://schemas.microsoft.com/office/drawing/2016/5/10/chartex" xmlns:cx5="http://schemas.microsoft.com/office/drawing/2016/5/11/chartex" xmlns:cx6="http://schemas.microsoft.com/office/drawing/2016/5/12/chartex" xmlns:cx7="http://schemas.microsoft.com/office/drawing/2016/5/13/chartex" xmlns:cx8="http://schemas.microsoft.com/office/drawing/2016/5/14/chartex" xmlns:mc="http://schemas.openxmlformats.org/markup-compatibility/2006" xmlns:aink="http://schemas.microsoft.com/office/drawing/2016/ink" xmlns:am3d="http://schemas.microsoft.com/office/drawing/2017/model3d" xmlns:o="urn:schemas-microsoft-com:office:office" xmlns:r="http://schemas.openxmlformats.org/officeDocument/2006/relationships" xmlns:m="http://schemas.openxmlformats.org/officeDocument/2006/math" xmlns:v="urn:schemas-microsoft-com:vml" xmlns:wp14="http://schemas.microsoft.com/office/word/2010/wordprocessingDrawing" xmlns:wp="http://schemas.openxmlformats.org/drawingml/2006/wordprocessingDrawing" xmlns:w10="urn:schemas-microsoft-com:office:word" xmlns:w="http://schemas.openxmlformats.org/wordprocessingml/2006/main" xmlns:w14="http://schemas.microsoft.com/office/word/2010/wordml" xmlns:w15="http://schemas.microsoft.com/office/word/2012/wordml" xmlns:w16cid="http://schemas.microsoft.com/office/word/2016/wordml/cid" xmlns:w16se="http://schemas.microsoft.com/office/word/2015/wordml/symex" xmlns:wpg="http://schemas.microsoft.com/office/word/2010/wordprocessingGroup" xmlns:wpi="http://schemas.microsoft.com/office/word/2010/wordprocessingInk" xmlns:wne="http://schemas.microsoft.com/office/word/2006/wordml" xmlns:wps="http://schemas.microsoft.com/office/word/2010/wordprocessingShape" mc:Ignorable="w14 w15 w16se w16cid wp14">
+<w:ftr xmlns:wpc="http://schemas.microsoft.com/office/word/2010/wordprocessingCanvas" xmlns:cx="http://schemas.microsoft.com/office/drawing/2014/chartex" xmlns:cx1="http://schemas.microsoft.com/office/drawing/2015/9/8/chartex" xmlns:cx2="http://schemas.microsoft.com/office/drawing/2015/10/21/chartex" xmlns:cx3="http://schemas.microsoft.com/office/drawing/2016/5/9/chartex" xmlns:cx4="http://schemas.microsoft.com/office/drawing/2016/5/10/chartex" xmlns:cx5="http://schemas.microsoft.com/office/drawing/2016/5/11/chartex" xmlns:cx6="http://schemas.microsoft.com/office/drawing/2016/5/12/chartex" xmlns:cx7="http://schemas.microsoft.com/office/drawing/2016/5/13/chartex" xmlns:cx8="http://schemas.microsoft.com/office/drawing/2016/5/14/chartex" xmlns:mc="http://schemas.openxmlformats.org/markup-compatibility/2006" xmlns:aink="http://schemas.microsoft.com/office/drawing/2016/ink" xmlns:am3d="http://schemas.microsoft.com/office/drawing/2017/model3d" xmlns:o="urn:schemas-microsoft-com:office:office" xmlns:r="http://schemas.openxmlformats.org/officeDocument/2006/relationships" xmlns:m="http://schemas.openxmlformats.org/officeDocument/2006/math" xmlns:v="urn:schemas-microsoft-com:vml" xmlns:wp14="http://schemas.microsoft.com/office/word/2010/wordprocessingDrawing" xmlns:wp="http://schemas.openxmlformats.org/drawingml/2006/wordprocessingDrawing" xmlns:w10="urn:schemas-microsoft-com:office:word" xmlns:w="http://schemas.openxmlformats.org/wordprocessingml/2006/main" xmlns:w14="http://schemas.microsoft.com/office/word/2010/wordml" xmlns:w15="http://schemas.microsoft.com/office/word/2012/wordml" xmlns:w16cex="http://schemas.microsoft.com/office/word/2018/wordml/cex" xmlns:w16cid="http://schemas.microsoft.com/office/word/2016/wordml/cid" xmlns:w16="http://schemas.microsoft.com/office/word/2018/wordml" xmlns:w16se="http://schemas.microsoft.com/office/word/2015/wordml/symex" xmlns:wpg="http://schemas.microsoft.com/office/word/2010/wordprocessingGroup" xmlns:wpi="http://schemas.microsoft.com/office/word/2010/wordprocessingInk" xmlns:wne="http://schemas.microsoft.com/office/word/2006/wordml" xmlns:wps="http://schemas.microsoft.com/office/word/2010/wordprocessingShape" mc:Ignorable="w14 w15 w16se w16cid w16 w16cex wp14">
   <w:p>
     <w:pPr>
       <w:pStyle w:val="Footer"/>
@@ -697,7 +2500,7 @@
 </file>
 
 <file path=word/footer2.xml><?xml version="1.0" encoding="utf-8"?>
-<w:ftr xmlns:wpc="http://schemas.microsoft.com/office/word/2010/wordprocessingCanvas" xmlns:cx="http://schemas.microsoft.com/office/drawing/2014/chartex" xmlns:cx1="http://schemas.microsoft.com/office/drawing/2015/9/8/chartex" xmlns:cx2="http://schemas.microsoft.com/office/drawing/2015/10/21/chartex" xmlns:cx3="http://schemas.microsoft.com/office/drawing/2016/5/9/chartex" xmlns:cx4="http://schemas.microsoft.com/office/drawing/2016/5/10/chartex" xmlns:cx5="http://schemas.microsoft.com/office/drawing/2016/5/11/chartex" xmlns:cx6="http://schemas.microsoft.com/office/drawing/2016/5/12/chartex" xmlns:cx7="http://schemas.microsoft.com/office/drawing/2016/5/13/chartex" xmlns:cx8="http://schemas.microsoft.com/office/drawing/2016/5/14/chartex" xmlns:mc="http://schemas.openxmlformats.org/markup-compatibility/2006" xmlns:aink="http://schemas.microsoft.com/office/drawing/2016/ink" xmlns:am3d="http://schemas.microsoft.com/office/drawing/2017/model3d" xmlns:o="urn:schemas-microsoft-com:office:office" xmlns:r="http://schemas.openxmlformats.org/officeDocument/2006/relationships" xmlns:m="http://schemas.openxmlformats.org/officeDocument/2006/math" xmlns:v="urn:schemas-microsoft-com:vml" xmlns:wp14="http://schemas.microsoft.com/office/word/2010/wordprocessingDrawing" xmlns:wp="http://schemas.openxmlformats.org/drawingml/2006/wordprocessingDrawing" xmlns:w10="urn:schemas-microsoft-com:office:word" xmlns:w="http://schemas.openxmlformats.org/wordprocessingml/2006/main" xmlns:w14="http://schemas.microsoft.com/office/word/2010/wordml" xmlns:w15="http://schemas.microsoft.com/office/word/2012/wordml" xmlns:w16cid="http://schemas.microsoft.com/office/word/2016/wordml/cid" xmlns:w16se="http://schemas.microsoft.com/office/word/2015/wordml/symex" xmlns:wpg="http://schemas.microsoft.com/office/word/2010/wordprocessingGroup" xmlns:wpi="http://schemas.microsoft.com/office/word/2010/wordprocessingInk" xmlns:wne="http://schemas.microsoft.com/office/word/2006/wordml" xmlns:wps="http://schemas.microsoft.com/office/word/2010/wordprocessingShape" mc:Ignorable="w14 w15 w16se w16cid wp14">
+<w:ftr xmlns:wpc="http://schemas.microsoft.com/office/word/2010/wordprocessingCanvas" xmlns:cx="http://schemas.microsoft.com/office/drawing/2014/chartex" xmlns:cx1="http://schemas.microsoft.com/office/drawing/2015/9/8/chartex" xmlns:cx2="http://schemas.microsoft.com/office/drawing/2015/10/21/chartex" xmlns:cx3="http://schemas.microsoft.com/office/drawing/2016/5/9/chartex" xmlns:cx4="http://schemas.microsoft.com/office/drawing/2016/5/10/chartex" xmlns:cx5="http://schemas.microsoft.com/office/drawing/2016/5/11/chartex" xmlns:cx6="http://schemas.microsoft.com/office/drawing/2016/5/12/chartex" xmlns:cx7="http://schemas.microsoft.com/office/drawing/2016/5/13/chartex" xmlns:cx8="http://schemas.microsoft.com/office/drawing/2016/5/14/chartex" xmlns:mc="http://schemas.openxmlformats.org/markup-compatibility/2006" xmlns:aink="http://schemas.microsoft.com/office/drawing/2016/ink" xmlns:am3d="http://schemas.microsoft.com/office/drawing/2017/model3d" xmlns:o="urn:schemas-microsoft-com:office:office" xmlns:r="http://schemas.openxmlformats.org/officeDocument/2006/relationships" xmlns:m="http://schemas.openxmlformats.org/officeDocument/2006/math" xmlns:v="urn:schemas-microsoft-com:vml" xmlns:wp14="http://schemas.microsoft.com/office/word/2010/wordprocessingDrawing" xmlns:wp="http://schemas.openxmlformats.org/drawingml/2006/wordprocessingDrawing" xmlns:w10="urn:schemas-microsoft-com:office:word" xmlns:w="http://schemas.openxmlformats.org/wordprocessingml/2006/main" xmlns:w14="http://schemas.microsoft.com/office/word/2010/wordml" xmlns:w15="http://schemas.microsoft.com/office/word/2012/wordml" xmlns:w16cex="http://schemas.microsoft.com/office/word/2018/wordml/cex" xmlns:w16cid="http://schemas.microsoft.com/office/word/2016/wordml/cid" xmlns:w16="http://schemas.microsoft.com/office/word/2018/wordml" xmlns:w16se="http://schemas.microsoft.com/office/word/2015/wordml/symex" xmlns:wpg="http://schemas.microsoft.com/office/word/2010/wordprocessingGroup" xmlns:wpi="http://schemas.microsoft.com/office/word/2010/wordprocessingInk" xmlns:wne="http://schemas.microsoft.com/office/word/2006/wordml" xmlns:wps="http://schemas.microsoft.com/office/word/2010/wordprocessingShape" mc:Ignorable="w14 w15 w16se w16cid w16 w16cex wp14">
   <w:sdt>
     <w:sdtPr>
       <w:id w:val="33468873"/>
@@ -749,7 +2552,7 @@
 </file>
 
 <file path=word/footer3.xml><?xml version="1.0" encoding="utf-8"?>
-<w:ftr xmlns:wpc="http://schemas.microsoft.com/office/word/2010/wordprocessingCanvas" xmlns:cx="http://schemas.microsoft.com/office/drawing/2014/chartex" xmlns:cx1="http://schemas.microsoft.com/office/drawing/2015/9/8/chartex" xmlns:cx2="http://schemas.microsoft.com/office/drawing/2015/10/21/chartex" xmlns:cx3="http://schemas.microsoft.com/office/drawing/2016/5/9/chartex" xmlns:cx4="http://schemas.microsoft.com/office/drawing/2016/5/10/chartex" xmlns:cx5="http://schemas.microsoft.com/office/drawing/2016/5/11/chartex" xmlns:cx6="http://schemas.microsoft.com/office/drawing/2016/5/12/chartex" xmlns:cx7="http://schemas.microsoft.com/office/drawing/2016/5/13/chartex" xmlns:cx8="http://schemas.microsoft.com/office/drawing/2016/5/14/chartex" xmlns:mc="http://schemas.openxmlformats.org/markup-compatibility/2006" xmlns:aink="http://schemas.microsoft.com/office/drawing/2016/ink" xmlns:am3d="http://schemas.microsoft.com/office/drawing/2017/model3d" xmlns:o="urn:schemas-microsoft-com:office:office" xmlns:r="http://schemas.openxmlformats.org/officeDocument/2006/relationships" xmlns:m="http://schemas.openxmlformats.org/officeDocument/2006/math" xmlns:v="urn:schemas-microsoft-com:vml" xmlns:wp14="http://schemas.microsoft.com/office/word/2010/wordprocessingDrawing" xmlns:wp="http://schemas.openxmlformats.org/drawingml/2006/wordprocessingDrawing" xmlns:w10="urn:schemas-microsoft-com:office:word" xmlns:w="http://schemas.openxmlformats.org/wordprocessingml/2006/main" xmlns:w14="http://schemas.microsoft.com/office/word/2010/wordml" xmlns:w15="http://schemas.microsoft.com/office/word/2012/wordml" xmlns:w16cid="http://schemas.microsoft.com/office/word/2016/wordml/cid" xmlns:w16se="http://schemas.microsoft.com/office/word/2015/wordml/symex" xmlns:wpg="http://schemas.microsoft.com/office/word/2010/wordprocessingGroup" xmlns:wpi="http://schemas.microsoft.com/office/word/2010/wordprocessingInk" xmlns:wne="http://schemas.microsoft.com/office/word/2006/wordml" xmlns:wps="http://schemas.microsoft.com/office/word/2010/wordprocessingShape" mc:Ignorable="w14 w15 w16se w16cid wp14">
+<w:ftr xmlns:wpc="http://schemas.microsoft.com/office/word/2010/wordprocessingCanvas" xmlns:cx="http://schemas.microsoft.com/office/drawing/2014/chartex" xmlns:cx1="http://schemas.microsoft.com/office/drawing/2015/9/8/chartex" xmlns:cx2="http://schemas.microsoft.com/office/drawing/2015/10/21/chartex" xmlns:cx3="http://schemas.microsoft.com/office/drawing/2016/5/9/chartex" xmlns:cx4="http://schemas.microsoft.com/office/drawing/2016/5/10/chartex" xmlns:cx5="http://schemas.microsoft.com/office/drawing/2016/5/11/chartex" xmlns:cx6="http://schemas.microsoft.com/office/drawing/2016/5/12/chartex" xmlns:cx7="http://schemas.microsoft.com/office/drawing/2016/5/13/chartex" xmlns:cx8="http://schemas.microsoft.com/office/drawing/2016/5/14/chartex" xmlns:mc="http://schemas.openxmlformats.org/markup-compatibility/2006" xmlns:aink="http://schemas.microsoft.com/office/drawing/2016/ink" xmlns:am3d="http://schemas.microsoft.com/office/drawing/2017/model3d" xmlns:o="urn:schemas-microsoft-com:office:office" xmlns:r="http://schemas.openxmlformats.org/officeDocument/2006/relationships" xmlns:m="http://schemas.openxmlformats.org/officeDocument/2006/math" xmlns:v="urn:schemas-microsoft-com:vml" xmlns:wp14="http://schemas.microsoft.com/office/word/2010/wordprocessingDrawing" xmlns:wp="http://schemas.openxmlformats.org/drawingml/2006/wordprocessingDrawing" xmlns:w10="urn:schemas-microsoft-com:office:word" xmlns:w="http://schemas.openxmlformats.org/wordprocessingml/2006/main" xmlns:w14="http://schemas.microsoft.com/office/word/2010/wordml" xmlns:w15="http://schemas.microsoft.com/office/word/2012/wordml" xmlns:w16cex="http://schemas.microsoft.com/office/word/2018/wordml/cex" xmlns:w16cid="http://schemas.microsoft.com/office/word/2016/wordml/cid" xmlns:w16="http://schemas.microsoft.com/office/word/2018/wordml" xmlns:w16se="http://schemas.microsoft.com/office/word/2015/wordml/symex" xmlns:wpg="http://schemas.microsoft.com/office/word/2010/wordprocessingGroup" xmlns:wpi="http://schemas.microsoft.com/office/word/2010/wordprocessingInk" xmlns:wne="http://schemas.microsoft.com/office/word/2006/wordml" xmlns:wps="http://schemas.microsoft.com/office/word/2010/wordprocessingShape" mc:Ignorable="w14 w15 w16se w16cid w16 w16cex wp14">
   <w:p>
     <w:pPr>
       <w:pStyle w:val="Footer"/>
@@ -759,7 +2562,7 @@
 </file>
 
 <file path=word/footnotes.xml><?xml version="1.0" encoding="utf-8"?>
-<w:footnotes xmlns:wpc="http://schemas.microsoft.com/office/word/2010/wordprocessingCanvas" xmlns:cx="http://schemas.microsoft.com/office/drawing/2014/chartex" xmlns:cx1="http://schemas.microsoft.com/office/drawing/2015/9/8/chartex" xmlns:cx2="http://schemas.microsoft.com/office/drawing/2015/10/21/chartex" xmlns:cx3="http://schemas.microsoft.com/office/drawing/2016/5/9/chartex" xmlns:cx4="http://schemas.microsoft.com/office/drawing/2016/5/10/chartex" xmlns:cx5="http://schemas.microsoft.com/office/drawing/2016/5/11/chartex" xmlns:cx6="http://schemas.microsoft.com/office/drawing/2016/5/12/chartex" xmlns:cx7="http://schemas.microsoft.com/office/drawing/2016/5/13/chartex" xmlns:cx8="http://schemas.microsoft.com/office/drawing/2016/5/14/chartex" xmlns:mc="http://schemas.openxmlformats.org/markup-compatibility/2006" xmlns:aink="http://schemas.microsoft.com/office/drawing/2016/ink" xmlns:am3d="http://schemas.microsoft.com/office/drawing/2017/model3d" xmlns:o="urn:schemas-microsoft-com:office:office" xmlns:r="http://schemas.openxmlformats.org/officeDocument/2006/relationships" xmlns:m="http://schemas.openxmlformats.org/officeDocument/2006/math" xmlns:v="urn:schemas-microsoft-com:vml" xmlns:wp14="http://schemas.microsoft.com/office/word/2010/wordprocessingDrawing" xmlns:wp="http://schemas.openxmlformats.org/drawingml/2006/wordprocessingDrawing" xmlns:w10="urn:schemas-microsoft-com:office:word" xmlns:w="http://schemas.openxmlformats.org/wordprocessingml/2006/main" xmlns:w14="http://schemas.microsoft.com/office/word/2010/wordml" xmlns:w15="http://schemas.microsoft.com/office/word/2012/wordml" xmlns:w16cid="http://schemas.microsoft.com/office/word/2016/wordml/cid" xmlns:w16se="http://schemas.microsoft.com/office/word/2015/wordml/symex" xmlns:wpg="http://schemas.microsoft.com/office/word/2010/wordprocessingGroup" xmlns:wpi="http://schemas.microsoft.com/office/word/2010/wordprocessingInk" xmlns:wne="http://schemas.microsoft.com/office/word/2006/wordml" xmlns:wps="http://schemas.microsoft.com/office/word/2010/wordprocessingShape" mc:Ignorable="w14 w15 w16se w16cid wp14">
+<w:footnotes xmlns:wpc="http://schemas.microsoft.com/office/word/2010/wordprocessingCanvas" xmlns:cx="http://schemas.microsoft.com/office/drawing/2014/chartex" xmlns:cx1="http://schemas.microsoft.com/office/drawing/2015/9/8/chartex" xmlns:cx2="http://schemas.microsoft.com/office/drawing/2015/10/21/chartex" xmlns:cx3="http://schemas.microsoft.com/office/drawing/2016/5/9/chartex" xmlns:cx4="http://schemas.microsoft.com/office/drawing/2016/5/10/chartex" xmlns:cx5="http://schemas.microsoft.com/office/drawing/2016/5/11/chartex" xmlns:cx6="http://schemas.microsoft.com/office/drawing/2016/5/12/chartex" xmlns:cx7="http://schemas.microsoft.com/office/drawing/2016/5/13/chartex" xmlns:cx8="http://schemas.microsoft.com/office/drawing/2016/5/14/chartex" xmlns:mc="http://schemas.openxmlformats.org/markup-compatibility/2006" xmlns:aink="http://schemas.microsoft.com/office/drawing/2016/ink" xmlns:am3d="http://schemas.microsoft.com/office/drawing/2017/model3d" xmlns:o="urn:schemas-microsoft-com:office:office" xmlns:r="http://schemas.openxmlformats.org/officeDocument/2006/relationships" xmlns:m="http://schemas.openxmlformats.org/officeDocument/2006/math" xmlns:v="urn:schemas-microsoft-com:vml" xmlns:wp14="http://schemas.microsoft.com/office/word/2010/wordprocessingDrawing" xmlns:wp="http://schemas.openxmlformats.org/drawingml/2006/wordprocessingDrawing" xmlns:w10="urn:schemas-microsoft-com:office:word" xmlns:w="http://schemas.openxmlformats.org/wordprocessingml/2006/main" xmlns:w14="http://schemas.microsoft.com/office/word/2010/wordml" xmlns:w15="http://schemas.microsoft.com/office/word/2012/wordml" xmlns:w16cex="http://schemas.microsoft.com/office/word/2018/wordml/cex" xmlns:w16cid="http://schemas.microsoft.com/office/word/2016/wordml/cid" xmlns:w16="http://schemas.microsoft.com/office/word/2018/wordml" xmlns:w16se="http://schemas.microsoft.com/office/word/2015/wordml/symex" xmlns:wpg="http://schemas.microsoft.com/office/word/2010/wordprocessingGroup" xmlns:wpi="http://schemas.microsoft.com/office/word/2010/wordprocessingInk" xmlns:wne="http://schemas.microsoft.com/office/word/2006/wordml" xmlns:wps="http://schemas.microsoft.com/office/word/2010/wordprocessingShape" mc:Ignorable="w14 w15 w16se w16cid w16 w16cex wp14">
   <w:footnote w:type="separator" w:id="-1">
     <w:p>
       <w:pPr>
@@ -784,7 +2587,7 @@
 </file>
 
 <file path=word/header1.xml><?xml version="1.0" encoding="utf-8"?>
-<w:hdr xmlns:wpc="http://schemas.microsoft.com/office/word/2010/wordprocessingCanvas" xmlns:cx="http://schemas.microsoft.com/office/drawing/2014/chartex" xmlns:cx1="http://schemas.microsoft.com/office/drawing/2015/9/8/chartex" xmlns:cx2="http://schemas.microsoft.com/office/drawing/2015/10/21/chartex" xmlns:cx3="http://schemas.microsoft.com/office/drawing/2016/5/9/chartex" xmlns:cx4="http://schemas.microsoft.com/office/drawing/2016/5/10/chartex" xmlns:cx5="http://schemas.microsoft.com/office/drawing/2016/5/11/chartex" xmlns:cx6="http://schemas.microsoft.com/office/drawing/2016/5/12/chartex" xmlns:cx7="http://schemas.microsoft.com/office/drawing/2016/5/13/chartex" xmlns:cx8="http://schemas.microsoft.com/office/drawing/2016/5/14/chartex" xmlns:mc="http://schemas.openxmlformats.org/markup-compatibility/2006" xmlns:aink="http://schemas.microsoft.com/office/drawing/2016/ink" xmlns:am3d="http://schemas.microsoft.com/office/drawing/2017/model3d" xmlns:o="urn:schemas-microsoft-com:office:office" xmlns:r="http://schemas.openxmlformats.org/officeDocument/2006/relationships" xmlns:m="http://schemas.openxmlformats.org/officeDocument/2006/math" xmlns:v="urn:schemas-microsoft-com:vml" xmlns:wp14="http://schemas.microsoft.com/office/word/2010/wordprocessingDrawing" xmlns:wp="http://schemas.openxmlformats.org/drawingml/2006/wordprocessingDrawing" xmlns:w10="urn:schemas-microsoft-com:office:word" xmlns:w="http://schemas.openxmlformats.org/wordprocessingml/2006/main" xmlns:w14="http://schemas.microsoft.com/office/word/2010/wordml" xmlns:w15="http://schemas.microsoft.com/office/word/2012/wordml" xmlns:w16cid="http://schemas.microsoft.com/office/word/2016/wordml/cid" xmlns:w16se="http://schemas.microsoft.com/office/word/2015/wordml/symex" xmlns:wpg="http://schemas.microsoft.com/office/word/2010/wordprocessingGroup" xmlns:wpi="http://schemas.microsoft.com/office/word/2010/wordprocessingInk" xmlns:wne="http://schemas.microsoft.com/office/word/2006/wordml" xmlns:wps="http://schemas.microsoft.com/office/word/2010/wordprocessingShape" mc:Ignorable="w14 w15 w16se w16cid wp14">
+<w:hdr xmlns:wpc="http://schemas.microsoft.com/office/word/2010/wordprocessingCanvas" xmlns:cx="http://schemas.microsoft.com/office/drawing/2014/chartex" xmlns:cx1="http://schemas.microsoft.com/office/drawing/2015/9/8/chartex" xmlns:cx2="http://schemas.microsoft.com/office/drawing/2015/10/21/chartex" xmlns:cx3="http://schemas.microsoft.com/office/drawing/2016/5/9/chartex" xmlns:cx4="http://schemas.microsoft.com/office/drawing/2016/5/10/chartex" xmlns:cx5="http://schemas.microsoft.com/office/drawing/2016/5/11/chartex" xmlns:cx6="http://schemas.microsoft.com/office/drawing/2016/5/12/chartex" xmlns:cx7="http://schemas.microsoft.com/office/drawing/2016/5/13/chartex" xmlns:cx8="http://schemas.microsoft.com/office/drawing/2016/5/14/chartex" xmlns:mc="http://schemas.openxmlformats.org/markup-compatibility/2006" xmlns:aink="http://schemas.microsoft.com/office/drawing/2016/ink" xmlns:am3d="http://schemas.microsoft.com/office/drawing/2017/model3d" xmlns:o="urn:schemas-microsoft-com:office:office" xmlns:r="http://schemas.openxmlformats.org/officeDocument/2006/relationships" xmlns:m="http://schemas.openxmlformats.org/officeDocument/2006/math" xmlns:v="urn:schemas-microsoft-com:vml" xmlns:wp14="http://schemas.microsoft.com/office/word/2010/wordprocessingDrawing" xmlns:wp="http://schemas.openxmlformats.org/drawingml/2006/wordprocessingDrawing" xmlns:w10="urn:schemas-microsoft-com:office:word" xmlns:w="http://schemas.openxmlformats.org/wordprocessingml/2006/main" xmlns:w14="http://schemas.microsoft.com/office/word/2010/wordml" xmlns:w15="http://schemas.microsoft.com/office/word/2012/wordml" xmlns:w16cex="http://schemas.microsoft.com/office/word/2018/wordml/cex" xmlns:w16cid="http://schemas.microsoft.com/office/word/2016/wordml/cid" xmlns:w16="http://schemas.microsoft.com/office/word/2018/wordml" xmlns:w16se="http://schemas.microsoft.com/office/word/2015/wordml/symex" xmlns:wpg="http://schemas.microsoft.com/office/word/2010/wordprocessingGroup" xmlns:wpi="http://schemas.microsoft.com/office/word/2010/wordprocessingInk" xmlns:wne="http://schemas.microsoft.com/office/word/2006/wordml" xmlns:wps="http://schemas.microsoft.com/office/word/2010/wordprocessingShape" mc:Ignorable="w14 w15 w16se w16cid w16 w16cex wp14">
   <w:p>
     <w:pPr>
       <w:pStyle w:val="Header"/>
@@ -794,7 +2597,7 @@
 </file>
 
 <file path=word/header2.xml><?xml version="1.0" encoding="utf-8"?>
-<w:hdr xmlns:wpc="http://schemas.microsoft.com/office/word/2010/wordprocessingCanvas" xmlns:cx="http://schemas.microsoft.com/office/drawing/2014/chartex" xmlns:cx1="http://schemas.microsoft.com/office/drawing/2015/9/8/chartex" xmlns:cx2="http://schemas.microsoft.com/office/drawing/2015/10/21/chartex" xmlns:cx3="http://schemas.microsoft.com/office/drawing/2016/5/9/chartex" xmlns:cx4="http://schemas.microsoft.com/office/drawing/2016/5/10/chartex" xmlns:cx5="http://schemas.microsoft.com/office/drawing/2016/5/11/chartex" xmlns:cx6="http://schemas.microsoft.com/office/drawing/2016/5/12/chartex" xmlns:cx7="http://schemas.microsoft.com/office/drawing/2016/5/13/chartex" xmlns:cx8="http://schemas.microsoft.com/office/drawing/2016/5/14/chartex" xmlns:mc="http://schemas.openxmlformats.org/markup-compatibility/2006" xmlns:aink="http://schemas.microsoft.com/office/drawing/2016/ink" xmlns:am3d="http://schemas.microsoft.com/office/drawing/2017/model3d" xmlns:o="urn:schemas-microsoft-com:office:office" xmlns:r="http://schemas.openxmlformats.org/officeDocument/2006/relationships" xmlns:m="http://schemas.openxmlformats.org/officeDocument/2006/math" xmlns:v="urn:schemas-microsoft-com:vml" xmlns:wp14="http://schemas.microsoft.com/office/word/2010/wordprocessingDrawing" xmlns:wp="http://schemas.openxmlformats.org/drawingml/2006/wordprocessingDrawing" xmlns:w10="urn:schemas-microsoft-com:office:word" xmlns:w="http://schemas.openxmlformats.org/wordprocessingml/2006/main" xmlns:w14="http://schemas.microsoft.com/office/word/2010/wordml" xmlns:w15="http://schemas.microsoft.com/office/word/2012/wordml" xmlns:w16cid="http://schemas.microsoft.com/office/word/2016/wordml/cid" xmlns:w16se="http://schemas.microsoft.com/office/word/2015/wordml/symex" xmlns:wpg="http://schemas.microsoft.com/office/word/2010/wordprocessingGroup" xmlns:wpi="http://schemas.microsoft.com/office/word/2010/wordprocessingInk" xmlns:wne="http://schemas.microsoft.com/office/word/2006/wordml" xmlns:wps="http://schemas.microsoft.com/office/word/2010/wordprocessingShape" mc:Ignorable="w14 w15 w16se w16cid wp14">
+<w:hdr xmlns:wpc="http://schemas.microsoft.com/office/word/2010/wordprocessingCanvas" xmlns:cx="http://schemas.microsoft.com/office/drawing/2014/chartex" xmlns:cx1="http://schemas.microsoft.com/office/drawing/2015/9/8/chartex" xmlns:cx2="http://schemas.microsoft.com/office/drawing/2015/10/21/chartex" xmlns:cx3="http://schemas.microsoft.com/office/drawing/2016/5/9/chartex" xmlns:cx4="http://schemas.microsoft.com/office/drawing/2016/5/10/chartex" xmlns:cx5="http://schemas.microsoft.com/office/drawing/2016/5/11/chartex" xmlns:cx6="http://schemas.microsoft.com/office/drawing/2016/5/12/chartex" xmlns:cx7="http://schemas.microsoft.com/office/drawing/2016/5/13/chartex" xmlns:cx8="http://schemas.microsoft.com/office/drawing/2016/5/14/chartex" xmlns:mc="http://schemas.openxmlformats.org/markup-compatibility/2006" xmlns:aink="http://schemas.microsoft.com/office/drawing/2016/ink" xmlns:am3d="http://schemas.microsoft.com/office/drawing/2017/model3d" xmlns:o="urn:schemas-microsoft-com:office:office" xmlns:r="http://schemas.openxmlformats.org/officeDocument/2006/relationships" xmlns:m="http://schemas.openxmlformats.org/officeDocument/2006/math" xmlns:v="urn:schemas-microsoft-com:vml" xmlns:wp14="http://schemas.microsoft.com/office/word/2010/wordprocessingDrawing" xmlns:wp="http://schemas.openxmlformats.org/drawingml/2006/wordprocessingDrawing" xmlns:w10="urn:schemas-microsoft-com:office:word" xmlns:w="http://schemas.openxmlformats.org/wordprocessingml/2006/main" xmlns:w14="http://schemas.microsoft.com/office/word/2010/wordml" xmlns:w15="http://schemas.microsoft.com/office/word/2012/wordml" xmlns:w16cex="http://schemas.microsoft.com/office/word/2018/wordml/cex" xmlns:w16cid="http://schemas.microsoft.com/office/word/2016/wordml/cid" xmlns:w16="http://schemas.microsoft.com/office/word/2018/wordml" xmlns:w16se="http://schemas.microsoft.com/office/word/2015/wordml/symex" xmlns:wpg="http://schemas.microsoft.com/office/word/2010/wordprocessingGroup" xmlns:wpi="http://schemas.microsoft.com/office/word/2010/wordprocessingInk" xmlns:wne="http://schemas.microsoft.com/office/word/2006/wordml" xmlns:wps="http://schemas.microsoft.com/office/word/2010/wordprocessingShape" mc:Ignorable="w14 w15 w16se w16cid w16 w16cex wp14">
   <w:p>
     <w:pPr>
       <w:pStyle w:val="Header"/>
@@ -804,7 +2607,7 @@
 </file>
 
 <file path=word/header3.xml><?xml version="1.0" encoding="utf-8"?>
-<w:hdr xmlns:wpc="http://schemas.microsoft.com/office/word/2010/wordprocessingCanvas" xmlns:cx="http://schemas.microsoft.com/office/drawing/2014/chartex" xmlns:cx1="http://schemas.microsoft.com/office/drawing/2015/9/8/chartex" xmlns:cx2="http://schemas.microsoft.com/office/drawing/2015/10/21/chartex" xmlns:cx3="http://schemas.microsoft.com/office/drawing/2016/5/9/chartex" xmlns:cx4="http://schemas.microsoft.com/office/drawing/2016/5/10/chartex" xmlns:cx5="http://schemas.microsoft.com/office/drawing/2016/5/11/chartex" xmlns:cx6="http://schemas.microsoft.com/office/drawing/2016/5/12/chartex" xmlns:cx7="http://schemas.microsoft.com/office/drawing/2016/5/13/chartex" xmlns:cx8="http://schemas.microsoft.com/office/drawing/2016/5/14/chartex" xmlns:mc="http://schemas.openxmlformats.org/markup-compatibility/2006" xmlns:aink="http://schemas.microsoft.com/office/drawing/2016/ink" xmlns:am3d="http://schemas.microsoft.com/office/drawing/2017/model3d" xmlns:o="urn:schemas-microsoft-com:office:office" xmlns:r="http://schemas.openxmlformats.org/officeDocument/2006/relationships" xmlns:m="http://schemas.openxmlformats.org/officeDocument/2006/math" xmlns:v="urn:schemas-microsoft-com:vml" xmlns:wp14="http://schemas.microsoft.com/office/word/2010/wordprocessingDrawing" xmlns:wp="http://schemas.openxmlformats.org/drawingml/2006/wordprocessingDrawing" xmlns:w10="urn:schemas-microsoft-com:office:word" xmlns:w="http://schemas.openxmlformats.org/wordprocessingml/2006/main" xmlns:w14="http://schemas.microsoft.com/office/word/2010/wordml" xmlns:w15="http://schemas.microsoft.com/office/word/2012/wordml" xmlns:w16cid="http://schemas.microsoft.com/office/word/2016/wordml/cid" xmlns:w16se="http://schemas.microsoft.com/office/word/2015/wordml/symex" xmlns:wpg="http://schemas.microsoft.com/office/word/2010/wordprocessingGroup" xmlns:wpi="http://schemas.microsoft.com/office/word/2010/wordprocessingInk" xmlns:wne="http://schemas.microsoft.com/office/word/2006/wordml" xmlns:wps="http://schemas.microsoft.com/office/word/2010/wordprocessingShape" mc:Ignorable="w14 w15 w16se w16cid wp14">
+<w:hdr xmlns:wpc="http://schemas.microsoft.com/office/word/2010/wordprocessingCanvas" xmlns:cx="http://schemas.microsoft.com/office/drawing/2014/chartex" xmlns:cx1="http://schemas.microsoft.com/office/drawing/2015/9/8/chartex" xmlns:cx2="http://schemas.microsoft.com/office/drawing/2015/10/21/chartex" xmlns:cx3="http://schemas.microsoft.com/office/drawing/2016/5/9/chartex" xmlns:cx4="http://schemas.microsoft.com/office/drawing/2016/5/10/chartex" xmlns:cx5="http://schemas.microsoft.com/office/drawing/2016/5/11/chartex" xmlns:cx6="http://schemas.microsoft.com/office/drawing/2016/5/12/chartex" xmlns:cx7="http://schemas.microsoft.com/office/drawing/2016/5/13/chartex" xmlns:cx8="http://schemas.microsoft.com/office/drawing/2016/5/14/chartex" xmlns:mc="http://schemas.openxmlformats.org/markup-compatibility/2006" xmlns:aink="http://schemas.microsoft.com/office/drawing/2016/ink" xmlns:am3d="http://schemas.microsoft.com/office/drawing/2017/model3d" xmlns:o="urn:schemas-microsoft-com:office:office" xmlns:r="http://schemas.openxmlformats.org/officeDocument/2006/relationships" xmlns:m="http://schemas.openxmlformats.org/officeDocument/2006/math" xmlns:v="urn:schemas-microsoft-com:vml" xmlns:wp14="http://schemas.microsoft.com/office/word/2010/wordprocessingDrawing" xmlns:wp="http://schemas.openxmlformats.org/drawingml/2006/wordprocessingDrawing" xmlns:w10="urn:schemas-microsoft-com:office:word" xmlns:w="http://schemas.openxmlformats.org/wordprocessingml/2006/main" xmlns:w14="http://schemas.microsoft.com/office/word/2010/wordml" xmlns:w15="http://schemas.microsoft.com/office/word/2012/wordml" xmlns:w16cex="http://schemas.microsoft.com/office/word/2018/wordml/cex" xmlns:w16cid="http://schemas.microsoft.com/office/word/2016/wordml/cid" xmlns:w16="http://schemas.microsoft.com/office/word/2018/wordml" xmlns:w16se="http://schemas.microsoft.com/office/word/2015/wordml/symex" xmlns:wpg="http://schemas.microsoft.com/office/word/2010/wordprocessingGroup" xmlns:wpi="http://schemas.microsoft.com/office/word/2010/wordprocessingInk" xmlns:wne="http://schemas.microsoft.com/office/word/2006/wordml" xmlns:wps="http://schemas.microsoft.com/office/word/2010/wordprocessingShape" mc:Ignorable="w14 w15 w16se w16cid w16 w16cex wp14">
   <w:p>
     <w:pPr>
       <w:pStyle w:val="Header"/>
@@ -814,7 +2617,7 @@
 </file>
 
 <file path=word/numbering.xml><?xml version="1.0" encoding="utf-8"?>
-<w:numbering xmlns:wpc="http://schemas.microsoft.com/office/word/2010/wordprocessingCanvas" xmlns:cx="http://schemas.microsoft.com/office/drawing/2014/chartex" xmlns:cx1="http://schemas.microsoft.com/office/drawing/2015/9/8/chartex" xmlns:cx2="http://schemas.microsoft.com/office/drawing/2015/10/21/chartex" xmlns:cx3="http://schemas.microsoft.com/office/drawing/2016/5/9/chartex" xmlns:cx4="http://schemas.microsoft.com/office/drawing/2016/5/10/chartex" xmlns:cx5="http://schemas.microsoft.com/office/drawing/2016/5/11/chartex" xmlns:cx6="http://schemas.microsoft.com/office/drawing/2016/5/12/chartex" xmlns:cx7="http://schemas.microsoft.com/office/drawing/2016/5/13/chartex" xmlns:cx8="http://schemas.microsoft.com/office/drawing/2016/5/14/chartex" xmlns:mc="http://schemas.openxmlformats.org/markup-compatibility/2006" xmlns:aink="http://schemas.microsoft.com/office/drawing/2016/ink" xmlns:am3d="http://schemas.microsoft.com/office/drawing/2017/model3d" xmlns:o="urn:schemas-microsoft-com:office:office" xmlns:r="http://schemas.openxmlformats.org/officeDocument/2006/relationships" xmlns:m="http://schemas.openxmlformats.org/officeDocument/2006/math" xmlns:v="urn:schemas-microsoft-com:vml" xmlns:wp14="http://schemas.microsoft.com/office/word/2010/wordprocessingDrawing" xmlns:wp="http://schemas.openxmlformats.org/drawingml/2006/wordprocessingDrawing" xmlns:w10="urn:schemas-microsoft-com:office:word" xmlns:w="http://schemas.openxmlformats.org/wordprocessingml/2006/main" xmlns:w14="http://schemas.microsoft.com/office/word/2010/wordml" xmlns:w15="http://schemas.microsoft.com/office/word/2012/wordml" xmlns:w16cid="http://schemas.microsoft.com/office/word/2016/wordml/cid" xmlns:w16se="http://schemas.microsoft.com/office/word/2015/wordml/symex" xmlns:wpg="http://schemas.microsoft.com/office/word/2010/wordprocessingGroup" xmlns:wpi="http://schemas.microsoft.com/office/word/2010/wordprocessingInk" xmlns:wne="http://schemas.microsoft.com/office/word/2006/wordml" xmlns:wps="http://schemas.microsoft.com/office/word/2010/wordprocessingShape" mc:Ignorable="w14 w15 w16se w16cid wp14">
+<w:numbering xmlns:wpc="http://schemas.microsoft.com/office/word/2010/wordprocessingCanvas" xmlns:cx="http://schemas.microsoft.com/office/drawing/2014/chartex" xmlns:cx1="http://schemas.microsoft.com/office/drawing/2015/9/8/chartex" xmlns:cx2="http://schemas.microsoft.com/office/drawing/2015/10/21/chartex" xmlns:cx3="http://schemas.microsoft.com/office/drawing/2016/5/9/chartex" xmlns:cx4="http://schemas.microsoft.com/office/drawing/2016/5/10/chartex" xmlns:cx5="http://schemas.microsoft.com/office/drawing/2016/5/11/chartex" xmlns:cx6="http://schemas.microsoft.com/office/drawing/2016/5/12/chartex" xmlns:cx7="http://schemas.microsoft.com/office/drawing/2016/5/13/chartex" xmlns:cx8="http://schemas.microsoft.com/office/drawing/2016/5/14/chartex" xmlns:mc="http://schemas.openxmlformats.org/markup-compatibility/2006" xmlns:aink="http://schemas.microsoft.com/office/drawing/2016/ink" xmlns:am3d="http://schemas.microsoft.com/office/drawing/2017/model3d" xmlns:o="urn:schemas-microsoft-com:office:office" xmlns:r="http://schemas.openxmlformats.org/officeDocument/2006/relationships" xmlns:m="http://schemas.openxmlformats.org/officeDocument/2006/math" xmlns:v="urn:schemas-microsoft-com:vml" xmlns:wp14="http://schemas.microsoft.com/office/word/2010/wordprocessingDrawing" xmlns:wp="http://schemas.openxmlformats.org/drawingml/2006/wordprocessingDrawing" xmlns:w10="urn:schemas-microsoft-com:office:word" xmlns:w="http://schemas.openxmlformats.org/wordprocessingml/2006/main" xmlns:w14="http://schemas.microsoft.com/office/word/2010/wordml" xmlns:w15="http://schemas.microsoft.com/office/word/2012/wordml" xmlns:w16cex="http://schemas.microsoft.com/office/word/2018/wordml/cex" xmlns:w16cid="http://schemas.microsoft.com/office/word/2016/wordml/cid" xmlns:w16="http://schemas.microsoft.com/office/word/2018/wordml" xmlns:w16se="http://schemas.microsoft.com/office/word/2015/wordml/symex" xmlns:wpg="http://schemas.microsoft.com/office/word/2010/wordprocessingGroup" xmlns:wpi="http://schemas.microsoft.com/office/word/2010/wordprocessingInk" xmlns:wne="http://schemas.microsoft.com/office/word/2006/wordml" xmlns:wps="http://schemas.microsoft.com/office/word/2010/wordprocessingShape" mc:Ignorable="w14 w15 w16se w16cid w16 w16cex wp14">
   <w:abstractNum w:abstractNumId="0" w15:restartNumberingAfterBreak="0">
     <w:nsid w:val="386F3257"/>
     <w:multiLevelType w:val="hybridMultilevel"/>
@@ -997,7 +2800,7 @@
 </file>
 
 <file path=word/styles.xml><?xml version="1.0" encoding="utf-8"?>
-<w:styles xmlns:mc="http://schemas.openxmlformats.org/markup-compatibility/2006" xmlns:r="http://schemas.openxmlformats.org/officeDocument/2006/relationships" xmlns:w="http://schemas.openxmlformats.org/wordprocessingml/2006/main" xmlns:w14="http://schemas.microsoft.com/office/word/2010/wordml" xmlns:w15="http://schemas.microsoft.com/office/word/2012/wordml" xmlns:w16cid="http://schemas.microsoft.com/office/word/2016/wordml/cid" xmlns:w16se="http://schemas.microsoft.com/office/word/2015/wordml/symex" mc:Ignorable="w14 w15 w16se w16cid">
+<w:styles xmlns:mc="http://schemas.openxmlformats.org/markup-compatibility/2006" xmlns:r="http://schemas.openxmlformats.org/officeDocument/2006/relationships" xmlns:w="http://schemas.openxmlformats.org/wordprocessingml/2006/main" xmlns:w14="http://schemas.microsoft.com/office/word/2010/wordml" xmlns:w15="http://schemas.microsoft.com/office/word/2012/wordml" xmlns:w16cex="http://schemas.microsoft.com/office/word/2018/wordml/cex" xmlns:w16cid="http://schemas.microsoft.com/office/word/2016/wordml/cid" xmlns:w16="http://schemas.microsoft.com/office/word/2018/wordml" xmlns:w16se="http://schemas.microsoft.com/office/word/2015/wordml/symex" mc:Ignorable="w14 w15 w16se w16cid w16 w16cex">
   <w:docDefaults>
     <w:rPrDefault>
       <w:rPr>

</xml_diff>